<commit_message>
fin comment to posts.js
</commit_message>
<xml_diff>
--- a/blog1_review/keywords of MERN clone coding blog1.docx
+++ b/blog1_review/keywords of MERN clone coding blog1.docx
@@ -6,18 +6,26 @@
       <w:pPr>
         <w:jc w:val="center"/>
         <w:rPr>
+          <w:rFonts w:ascii="KoPub돋움체 Medium" w:eastAsia="KoPub돋움체 Medium"/>
+          <w:b/>
+          <w:sz w:val="24"/>
+        </w:rPr>
+      </w:pPr>
+      <w:r>
+        <w:rPr>
           <w:rFonts w:ascii="KoPub돋움체 Medium" w:eastAsia="KoPub돋움체 Medium" w:hint="eastAsia"/>
           <w:b/>
           <w:sz w:val="24"/>
         </w:rPr>
-      </w:pPr>
+        <w:t>&lt;keywords of MERN</w:t>
+      </w:r>
       <w:r>
         <w:rPr>
           <w:rFonts w:ascii="KoPub돋움체 Medium" w:eastAsia="KoPub돋움체 Medium" w:hint="eastAsia"/>
           <w:b/>
           <w:sz w:val="24"/>
         </w:rPr>
-        <w:t>&lt;keywords of MERN</w:t>
+        <w:t xml:space="preserve"> clone coding blog1</w:t>
       </w:r>
       <w:r>
         <w:rPr>
@@ -25,16 +33,400 @@
           <w:b/>
           <w:sz w:val="24"/>
         </w:rPr>
-        <w:t xml:space="preserve"> clone coding blog1</w:t>
-      </w:r>
+        <w:t>&gt;</w:t>
+      </w:r>
+    </w:p>
+    <w:p>
+      <w:pPr>
+        <w:pStyle w:val="a3"/>
+        <w:numPr>
+          <w:ilvl w:val="0"/>
+          <w:numId w:val="2"/>
+        </w:numPr>
+        <w:ind w:leftChars="0"/>
+        <w:rPr>
+          <w:rFonts w:ascii="KoPub돋움체 Medium" w:eastAsia="KoPub돋움체 Medium"/>
+        </w:rPr>
+      </w:pPr>
       <w:r>
         <w:rPr>
           <w:rFonts w:ascii="KoPub돋움체 Medium" w:eastAsia="KoPub돋움체 Medium" w:hint="eastAsia"/>
           <w:b/>
-          <w:sz w:val="24"/>
-        </w:rPr>
-        <w:t>&gt;</w:t>
-      </w:r>
+        </w:rPr>
+        <w:t>whatIsThat?</w:t>
+      </w:r>
+    </w:p>
+    <w:p>
+      <w:pPr>
+        <w:pStyle w:val="a3"/>
+        <w:numPr>
+          <w:ilvl w:val="1"/>
+          <w:numId w:val="2"/>
+        </w:numPr>
+        <w:ind w:leftChars="0"/>
+        <w:rPr>
+          <w:rFonts w:ascii="KoPub돋움체 Medium" w:eastAsia="KoPub돋움체 Medium"/>
+        </w:rPr>
+      </w:pPr>
+      <w:r>
+        <w:rPr>
+          <w:rFonts w:ascii="KoPub돋움체 Medium" w:eastAsia="KoPub돋움체 Medium"/>
+        </w:rPr>
+        <w:t>framework, library, language</w:t>
+      </w:r>
+    </w:p>
+    <w:p>
+      <w:pPr>
+        <w:pStyle w:val="a3"/>
+        <w:numPr>
+          <w:ilvl w:val="1"/>
+          <w:numId w:val="2"/>
+        </w:numPr>
+        <w:ind w:leftChars="0"/>
+        <w:rPr>
+          <w:rFonts w:ascii="KoPub돋움체 Medium" w:eastAsia="KoPub돋움체 Medium"/>
+        </w:rPr>
+      </w:pPr>
+      <w:r>
+        <w:rPr>
+          <w:rFonts w:ascii="KoPub돋움체 Medium" w:eastAsia="KoPub돋움체 Medium"/>
+        </w:rPr>
+        <w:t>parameter, argument, variable, property</w:t>
+      </w:r>
+      <w:r>
+        <w:rPr>
+          <w:rFonts w:ascii="KoPub돋움체 Medium" w:eastAsia="KoPub돋움체 Medium"/>
+        </w:rPr>
+        <w:t>, value, key</w:t>
+      </w:r>
+    </w:p>
+    <w:p>
+      <w:pPr>
+        <w:pStyle w:val="a3"/>
+        <w:numPr>
+          <w:ilvl w:val="1"/>
+          <w:numId w:val="2"/>
+        </w:numPr>
+        <w:ind w:leftChars="0"/>
+        <w:rPr>
+          <w:rFonts w:ascii="KoPub돋움체 Medium" w:eastAsia="KoPub돋움체 Medium"/>
+        </w:rPr>
+      </w:pPr>
+      <w:r>
+        <w:rPr>
+          <w:rFonts w:ascii="KoPub돋움체 Medium" w:eastAsia="KoPub돋움체 Medium" w:hint="eastAsia"/>
+        </w:rPr>
+        <w:t>why do we use postman</w:t>
+      </w:r>
+      <w:r>
+        <w:rPr>
+          <w:rFonts w:ascii="KoPub돋움체 Medium" w:eastAsia="KoPub돋움체 Medium"/>
+        </w:rPr>
+        <w:t>?</w:t>
+      </w:r>
+    </w:p>
+    <w:p>
+      <w:pPr>
+        <w:pStyle w:val="a3"/>
+        <w:numPr>
+          <w:ilvl w:val="1"/>
+          <w:numId w:val="2"/>
+        </w:numPr>
+        <w:ind w:leftChars="0"/>
+        <w:rPr>
+          <w:rFonts w:ascii="KoPub돋움체 Medium" w:eastAsia="KoPub돋움체 Medium"/>
+        </w:rPr>
+      </w:pPr>
+      <w:r>
+        <w:rPr>
+          <w:rFonts w:ascii="KoPub돋움체 Medium" w:eastAsia="KoPub돋움체 Medium"/>
+        </w:rPr>
+        <w:t>react</w:t>
+      </w:r>
+    </w:p>
+    <w:p>
+      <w:pPr>
+        <w:pStyle w:val="a3"/>
+        <w:numPr>
+          <w:ilvl w:val="2"/>
+          <w:numId w:val="2"/>
+        </w:numPr>
+        <w:ind w:leftChars="0"/>
+        <w:rPr>
+          <w:rFonts w:ascii="KoPub돋움체 Medium" w:eastAsia="KoPub돋움체 Medium" w:hint="eastAsia"/>
+        </w:rPr>
+      </w:pPr>
+      <w:r>
+        <w:rPr>
+          <w:rFonts w:ascii="KoPub돋움체 Medium" w:eastAsia="KoPub돋움체 Medium"/>
+        </w:rPr>
+        <w:t>useEffect, useContext, useState, findByIdAndUpdate</w:t>
+      </w:r>
+      <w:r>
+        <w:rPr>
+          <w:rFonts w:ascii="KoPub돋움체 Medium" w:eastAsia="KoPub돋움체 Medium"/>
+        </w:rPr>
+        <w:t xml:space="preserve">, </w:t>
+      </w:r>
+      <w:r>
+        <w:rPr>
+          <w:rFonts w:ascii="KoPub돋움체 Medium" w:eastAsia="KoPub돋움체 Medium"/>
+        </w:rPr>
+        <w:t>findByIdAnd</w:t>
+      </w:r>
+      <w:r>
+        <w:rPr>
+          <w:rFonts w:ascii="KoPub돋움체 Medium" w:eastAsia="KoPub돋움체 Medium"/>
+        </w:rPr>
+        <w:t>Delete, deleteMany</w:t>
+      </w:r>
+      <w:bookmarkStart w:id="0" w:name="_GoBack"/>
+      <w:bookmarkEnd w:id="0"/>
+    </w:p>
+    <w:p>
+      <w:pPr>
+        <w:pStyle w:val="a3"/>
+        <w:numPr>
+          <w:ilvl w:val="1"/>
+          <w:numId w:val="2"/>
+        </w:numPr>
+        <w:ind w:leftChars="0"/>
+        <w:rPr>
+          <w:rFonts w:ascii="KoPub돋움체 Medium" w:eastAsia="KoPub돋움체 Medium"/>
+        </w:rPr>
+      </w:pPr>
+      <w:r>
+        <w:rPr>
+          <w:rFonts w:ascii="KoPub돋움체 Medium" w:eastAsia="KoPub돋움체 Medium"/>
+        </w:rPr>
+        <w:t>what is __dirname?</w:t>
+      </w:r>
+    </w:p>
+    <w:p>
+      <w:pPr>
+        <w:pStyle w:val="a3"/>
+        <w:numPr>
+          <w:ilvl w:val="1"/>
+          <w:numId w:val="2"/>
+        </w:numPr>
+        <w:ind w:leftChars="0"/>
+        <w:rPr>
+          <w:rFonts w:ascii="KoPub돋움체 Medium" w:eastAsia="KoPub돋움체 Medium"/>
+        </w:rPr>
+      </w:pPr>
+      <w:r>
+        <w:rPr>
+          <w:rFonts w:ascii="KoPub돋움체 Medium" w:eastAsia="KoPub돋움체 Medium"/>
+        </w:rPr>
+        <w:t>s</w:t>
+      </w:r>
+      <w:r>
+        <w:rPr>
+          <w:rFonts w:ascii="KoPub돋움체 Medium" w:eastAsia="KoPub돋움체 Medium"/>
+        </w:rPr>
+        <w:t>c</w:t>
+      </w:r>
+      <w:r>
+        <w:rPr>
+          <w:rFonts w:ascii="KoPub돋움체 Medium" w:eastAsia="KoPub돋움체 Medium"/>
+        </w:rPr>
+        <w:t>hema</w:t>
+      </w:r>
+    </w:p>
+    <w:p>
+      <w:pPr>
+        <w:pStyle w:val="a3"/>
+        <w:numPr>
+          <w:ilvl w:val="1"/>
+          <w:numId w:val="2"/>
+        </w:numPr>
+        <w:ind w:leftChars="0"/>
+        <w:rPr>
+          <w:rFonts w:ascii="KoPub돋움체 Medium" w:eastAsia="KoPub돋움체 Medium"/>
+        </w:rPr>
+      </w:pPr>
+      <w:r>
+        <w:rPr>
+          <w:rFonts w:ascii="KoPub돋움체 Medium" w:eastAsia="KoPub돋움체 Medium"/>
+        </w:rPr>
+        <w:t xml:space="preserve">mongoDB, mongoose, </w:t>
+      </w:r>
+      <w:r>
+        <w:rPr>
+          <w:rFonts w:ascii="KoPub돋움체 Medium" w:eastAsia="KoPub돋움체 Medium"/>
+        </w:rPr>
+        <w:t>NoSQL</w:t>
+      </w:r>
+    </w:p>
+    <w:p>
+      <w:pPr>
+        <w:pStyle w:val="a3"/>
+        <w:numPr>
+          <w:ilvl w:val="1"/>
+          <w:numId w:val="2"/>
+        </w:numPr>
+        <w:ind w:leftChars="0"/>
+        <w:rPr>
+          <w:rFonts w:ascii="KoPub돋움체 Medium" w:eastAsia="KoPub돋움체 Medium"/>
+        </w:rPr>
+      </w:pPr>
+      <w:r>
+        <w:rPr>
+          <w:rFonts w:ascii="KoPub돋움체 Medium" w:eastAsia="KoPub돋움체 Medium"/>
+        </w:rPr>
+        <w:t>node.js</w:t>
+      </w:r>
+      <w:r>
+        <w:rPr>
+          <w:rFonts w:ascii="KoPub돋움체 Medium" w:eastAsia="KoPub돋움체 Medium"/>
+        </w:rPr>
+        <w:t xml:space="preserve"> vs </w:t>
+      </w:r>
+      <w:r>
+        <w:rPr>
+          <w:rFonts w:ascii="KoPub돋움체 Medium" w:eastAsia="KoPub돋움체 Medium"/>
+        </w:rPr>
+        <w:t>next.js</w:t>
+      </w:r>
+    </w:p>
+    <w:p>
+      <w:pPr>
+        <w:pStyle w:val="a3"/>
+        <w:numPr>
+          <w:ilvl w:val="1"/>
+          <w:numId w:val="2"/>
+        </w:numPr>
+        <w:ind w:leftChars="0"/>
+        <w:rPr>
+          <w:rFonts w:ascii="KoPub돋움체 Medium" w:eastAsia="KoPub돋움체 Medium"/>
+        </w:rPr>
+      </w:pPr>
+      <w:r>
+        <w:rPr>
+          <w:rFonts w:ascii="KoPub돋움체 Medium" w:eastAsia="KoPub돋움체 Medium"/>
+        </w:rPr>
+        <w:t>express framework</w:t>
+      </w:r>
+    </w:p>
+    <w:p>
+      <w:pPr>
+        <w:pStyle w:val="a3"/>
+        <w:numPr>
+          <w:ilvl w:val="1"/>
+          <w:numId w:val="2"/>
+        </w:numPr>
+        <w:ind w:leftChars="0"/>
+        <w:rPr>
+          <w:rFonts w:ascii="KoPub돋움체 Medium" w:eastAsia="KoPub돋움체 Medium"/>
+        </w:rPr>
+      </w:pPr>
+      <w:r>
+        <w:rPr>
+          <w:rFonts w:ascii="KoPub돋움체 Medium" w:eastAsia="KoPub돋움체 Medium"/>
+        </w:rPr>
+        <w:t>require</w:t>
+      </w:r>
+    </w:p>
+    <w:p>
+      <w:pPr>
+        <w:pStyle w:val="a3"/>
+        <w:numPr>
+          <w:ilvl w:val="1"/>
+          <w:numId w:val="2"/>
+        </w:numPr>
+        <w:ind w:leftChars="0"/>
+        <w:rPr>
+          <w:rFonts w:ascii="KoPub돋움체 Medium" w:eastAsia="KoPub돋움체 Medium"/>
+        </w:rPr>
+      </w:pPr>
+      <w:r>
+        <w:rPr>
+          <w:rFonts w:ascii="KoPub돋움체 Medium" w:eastAsia="KoPub돋움체 Medium"/>
+        </w:rPr>
+        <w:t>async</w:t>
+      </w:r>
+      <w:r>
+        <w:rPr>
+          <w:rFonts w:ascii="KoPub돋움체 Medium" w:eastAsia="KoPub돋움체 Medium"/>
+        </w:rPr>
+        <w:t>, try and catch</w:t>
+      </w:r>
+    </w:p>
+    <w:p>
+      <w:pPr>
+        <w:pStyle w:val="a3"/>
+        <w:numPr>
+          <w:ilvl w:val="1"/>
+          <w:numId w:val="2"/>
+        </w:numPr>
+        <w:ind w:leftChars="0"/>
+        <w:rPr>
+          <w:rFonts w:ascii="KoPub돋움체 Medium" w:eastAsia="KoPub돋움체 Medium"/>
+        </w:rPr>
+      </w:pPr>
+      <w:r>
+        <w:rPr>
+          <w:rFonts w:ascii="KoPub돋움체 Medium" w:eastAsia="KoPub돋움체 Medium"/>
+        </w:rPr>
+        <w:t>await</w:t>
+      </w:r>
+    </w:p>
+    <w:p>
+      <w:pPr>
+        <w:pStyle w:val="a3"/>
+        <w:numPr>
+          <w:ilvl w:val="1"/>
+          <w:numId w:val="2"/>
+        </w:numPr>
+        <w:ind w:leftChars="0"/>
+        <w:rPr>
+          <w:rFonts w:ascii="KoPub돋움체 Medium" w:eastAsia="KoPub돋움체 Medium" w:hint="eastAsia"/>
+        </w:rPr>
+      </w:pPr>
+      <w:r>
+        <w:rPr>
+          <w:rFonts w:ascii="KoPub돋움체 Medium" w:eastAsia="KoPub돋움체 Medium"/>
+        </w:rPr>
+        <w:t xml:space="preserve">status 200, </w:t>
+      </w:r>
+      <w:r>
+        <w:rPr>
+          <w:rFonts w:ascii="KoPub돋움체 Medium" w:eastAsia="KoPub돋움체 Medium"/>
+        </w:rPr>
+        <w:t>400,</w:t>
+      </w:r>
+      <w:r>
+        <w:rPr>
+          <w:rFonts w:ascii="KoPub돋움체 Medium" w:eastAsia="KoPub돋움체 Medium"/>
+        </w:rPr>
+        <w:t xml:space="preserve"> 401,</w:t>
+      </w:r>
+      <w:r>
+        <w:rPr>
+          <w:rFonts w:ascii="KoPub돋움체 Medium" w:eastAsia="KoPub돋움체 Medium"/>
+        </w:rPr>
+        <w:t xml:space="preserve"> 404,</w:t>
+      </w:r>
+      <w:r>
+        <w:rPr>
+          <w:rFonts w:ascii="KoPub돋움체 Medium" w:eastAsia="KoPub돋움체 Medium"/>
+        </w:rPr>
+        <w:t xml:space="preserve"> </w:t>
+      </w:r>
+      <w:r>
+        <w:rPr>
+          <w:rFonts w:ascii="KoPub돋움체 Medium" w:eastAsia="KoPub돋움체 Medium"/>
+        </w:rPr>
+        <w:t>500</w:t>
+      </w:r>
+    </w:p>
+    <w:p>
+      <w:pPr>
+        <w:rPr>
+          <w:rFonts w:ascii="KoPub돋움체 Medium" w:eastAsia="KoPub돋움체 Medium"/>
+          <w:b/>
+        </w:rPr>
+      </w:pPr>
     </w:p>
     <w:p>
       <w:pPr>
@@ -46,534 +438,364 @@
         <w:ind w:leftChars="0"/>
         <w:rPr>
           <w:rFonts w:ascii="KoPub돋움체 Medium" w:eastAsia="KoPub돋움체 Medium"/>
-        </w:rPr>
-      </w:pPr>
-      <w:proofErr w:type="spellStart"/>
+          <w:b/>
+        </w:rPr>
+      </w:pPr>
+      <w:r>
+        <w:rPr>
+          <w:rFonts w:ascii="KoPub돋움체 Medium" w:eastAsia="KoPub돋움체 Medium"/>
+          <w:b/>
+        </w:rPr>
+        <w:t>installed m</w:t>
+      </w:r>
       <w:r>
         <w:rPr>
           <w:rFonts w:ascii="KoPub돋움체 Medium" w:eastAsia="KoPub돋움체 Medium" w:hint="eastAsia"/>
           <w:b/>
         </w:rPr>
-        <w:t>whatIsThat</w:t>
-      </w:r>
-      <w:proofErr w:type="spellEnd"/>
+        <w:t>odule</w:t>
+      </w:r>
+      <w:r>
+        <w:rPr>
+          <w:rFonts w:ascii="KoPub돋움체 Medium" w:eastAsia="KoPub돋움체 Medium"/>
+          <w:b/>
+        </w:rPr>
+        <w:t>s</w:t>
+      </w:r>
+    </w:p>
+    <w:p>
+      <w:pPr>
+        <w:pStyle w:val="a3"/>
+        <w:numPr>
+          <w:ilvl w:val="1"/>
+          <w:numId w:val="2"/>
+        </w:numPr>
+        <w:ind w:leftChars="0"/>
+        <w:rPr>
+          <w:rFonts w:ascii="KoPub돋움체 Medium" w:eastAsia="KoPub돋움체 Medium"/>
+        </w:rPr>
+      </w:pPr>
+      <w:r>
+        <w:rPr>
+          <w:rFonts w:ascii="KoPub돋움체 Medium" w:eastAsia="KoPub돋움체 Medium"/>
+        </w:rPr>
+        <w:t>axios</w:t>
+      </w:r>
+    </w:p>
+    <w:p>
+      <w:pPr>
+        <w:pStyle w:val="a3"/>
+        <w:numPr>
+          <w:ilvl w:val="1"/>
+          <w:numId w:val="2"/>
+        </w:numPr>
+        <w:ind w:leftChars="0"/>
+        <w:rPr>
+          <w:rFonts w:ascii="KoPub돋움체 Medium" w:eastAsia="KoPub돋움체 Medium"/>
+        </w:rPr>
+      </w:pPr>
+      <w:r>
+        <w:rPr>
+          <w:rFonts w:ascii="KoPub돋움체 Medium" w:eastAsia="KoPub돋움체 Medium"/>
+        </w:rPr>
+        <w:t>dotenv</w:t>
+      </w:r>
+    </w:p>
+    <w:p>
+      <w:pPr>
+        <w:pStyle w:val="a3"/>
+        <w:numPr>
+          <w:ilvl w:val="1"/>
+          <w:numId w:val="2"/>
+        </w:numPr>
+        <w:ind w:leftChars="0"/>
+        <w:rPr>
+          <w:rFonts w:ascii="KoPub돋움체 Medium" w:eastAsia="KoPub돋움체 Medium"/>
+        </w:rPr>
+      </w:pPr>
+      <w:r>
+        <w:rPr>
+          <w:rFonts w:ascii="KoPub돋움체 Medium" w:eastAsia="KoPub돋움체 Medium"/>
+        </w:rPr>
+        <w:t>multer</w:t>
+      </w:r>
+    </w:p>
+    <w:p>
+      <w:pPr>
+        <w:pStyle w:val="a3"/>
+        <w:numPr>
+          <w:ilvl w:val="1"/>
+          <w:numId w:val="2"/>
+        </w:numPr>
+        <w:ind w:leftChars="0"/>
+        <w:rPr>
+          <w:rFonts w:ascii="KoPub돋움체 Medium" w:eastAsia="KoPub돋움체 Medium"/>
+        </w:rPr>
+      </w:pPr>
+      <w:r>
+        <w:rPr>
+          <w:rFonts w:ascii="KoPub돋움체 Medium" w:eastAsia="KoPub돋움체 Medium"/>
+        </w:rPr>
+        <w:t>router</w:t>
+      </w:r>
+    </w:p>
+    <w:p>
+      <w:pPr>
+        <w:pStyle w:val="a3"/>
+        <w:numPr>
+          <w:ilvl w:val="1"/>
+          <w:numId w:val="2"/>
+        </w:numPr>
+        <w:ind w:leftChars="0"/>
+        <w:rPr>
+          <w:rFonts w:ascii="KoPub돋움체 Medium" w:eastAsia="KoPub돋움체 Medium"/>
+        </w:rPr>
+      </w:pPr>
+      <w:r>
+        <w:rPr>
+          <w:rFonts w:ascii="KoPub돋움체 Medium" w:eastAsia="KoPub돋움체 Medium"/>
+        </w:rPr>
+        <w:t>bcrypt library</w:t>
+      </w:r>
+    </w:p>
+    <w:p>
+      <w:pPr>
+        <w:pStyle w:val="a3"/>
+        <w:numPr>
+          <w:ilvl w:val="2"/>
+          <w:numId w:val="2"/>
+        </w:numPr>
+        <w:ind w:leftChars="0"/>
+        <w:rPr>
+          <w:rFonts w:ascii="KoPub돋움체 Medium" w:eastAsia="KoPub돋움체 Medium"/>
+        </w:rPr>
+      </w:pPr>
+      <w:r>
+        <w:rPr>
+          <w:rFonts w:ascii="KoPub돋움체 Medium" w:eastAsia="KoPub돋움체 Medium"/>
+        </w:rPr>
+        <w:t>await genSalt(N)</w:t>
+      </w:r>
+      <w:r>
+        <w:rPr>
+          <w:rFonts w:ascii="KoPub돋움체 Medium" w:eastAsia="KoPub돋움체 Medium"/>
+        </w:rPr>
+        <w:t>, await hash(string, salt)</w:t>
+      </w:r>
+    </w:p>
+    <w:p>
+      <w:pPr>
+        <w:pStyle w:val="a3"/>
+        <w:numPr>
+          <w:ilvl w:val="1"/>
+          <w:numId w:val="2"/>
+        </w:numPr>
+        <w:ind w:leftChars="0"/>
+        <w:rPr>
+          <w:rFonts w:ascii="KoPub돋움체 Medium" w:eastAsia="KoPub돋움체 Medium"/>
+        </w:rPr>
+      </w:pPr>
+      <w:r>
+        <w:rPr>
+          <w:rFonts w:ascii="KoPub돋움체 Medium" w:eastAsia="KoPub돋움체 Medium"/>
+        </w:rPr>
+        <w:t>yarn vs npm</w:t>
+      </w:r>
+    </w:p>
+    <w:p>
+      <w:pPr>
+        <w:pStyle w:val="a3"/>
+        <w:numPr>
+          <w:ilvl w:val="1"/>
+          <w:numId w:val="2"/>
+        </w:numPr>
+        <w:ind w:leftChars="0"/>
+        <w:rPr>
+          <w:rFonts w:ascii="KoPub돋움체 Medium" w:eastAsia="KoPub돋움체 Medium"/>
+        </w:rPr>
+      </w:pPr>
+      <w:r>
+        <w:rPr>
+          <w:rFonts w:ascii="KoPub돋움체 Medium" w:eastAsia="KoPub돋움체 Medium"/>
+        </w:rPr>
+        <w:t>rest API</w:t>
+      </w:r>
+    </w:p>
+    <w:p>
+      <w:pPr>
+        <w:pStyle w:val="a3"/>
+        <w:ind w:leftChars="0" w:left="567"/>
+        <w:rPr>
+          <w:rFonts w:ascii="KoPub돋움체 Medium" w:eastAsia="KoPub돋움체 Medium"/>
+        </w:rPr>
+      </w:pPr>
+    </w:p>
+    <w:p>
+      <w:pPr>
+        <w:pStyle w:val="a3"/>
+        <w:numPr>
+          <w:ilvl w:val="0"/>
+          <w:numId w:val="2"/>
+        </w:numPr>
+        <w:ind w:leftChars="0"/>
+        <w:rPr>
+          <w:rFonts w:ascii="KoPub돋움체 Medium" w:eastAsia="KoPub돋움체 Medium"/>
+          <w:b/>
+        </w:rPr>
+      </w:pPr>
+      <w:r>
+        <w:rPr>
+          <w:rFonts w:ascii="KoPub돋움체 Medium" w:eastAsia="KoPub돋움체 Medium"/>
+          <w:b/>
+        </w:rPr>
+        <w:t>installation</w:t>
+      </w:r>
+    </w:p>
+    <w:p>
+      <w:pPr>
+        <w:pStyle w:val="a3"/>
+        <w:numPr>
+          <w:ilvl w:val="1"/>
+          <w:numId w:val="2"/>
+        </w:numPr>
+        <w:ind w:leftChars="0"/>
+        <w:rPr>
+          <w:rFonts w:ascii="KoPub돋움체 Medium" w:eastAsia="KoPub돋움체 Medium"/>
+        </w:rPr>
+      </w:pPr>
       <w:r>
         <w:rPr>
           <w:rFonts w:ascii="KoPub돋움체 Medium" w:eastAsia="KoPub돋움체 Medium" w:hint="eastAsia"/>
+        </w:rPr>
+        <w:t>front-end</w:t>
+      </w:r>
+    </w:p>
+    <w:p>
+      <w:pPr>
+        <w:pStyle w:val="a3"/>
+        <w:numPr>
+          <w:ilvl w:val="2"/>
+          <w:numId w:val="2"/>
+        </w:numPr>
+        <w:ind w:leftChars="0"/>
+        <w:rPr>
+          <w:rFonts w:ascii="KoPub돋움체 Medium" w:eastAsia="KoPub돋움체 Medium"/>
+        </w:rPr>
+      </w:pPr>
+      <w:r>
+        <w:rPr>
+          <w:rFonts w:ascii="KoPub돋움체 Medium" w:eastAsia="KoPub돋움체 Medium" w:hint="eastAsia"/>
+        </w:rPr>
+        <w:t>create-react-project: npx create-react-app .</w:t>
+      </w:r>
+    </w:p>
+    <w:p>
+      <w:pPr>
+        <w:pStyle w:val="a3"/>
+        <w:numPr>
+          <w:ilvl w:val="1"/>
+          <w:numId w:val="2"/>
+        </w:numPr>
+        <w:ind w:leftChars="0"/>
+        <w:rPr>
+          <w:rFonts w:ascii="KoPub돋움체 Medium" w:eastAsia="KoPub돋움체 Medium"/>
+        </w:rPr>
+      </w:pPr>
+      <w:r>
+        <w:rPr>
+          <w:rFonts w:ascii="KoPub돋움체 Medium" w:eastAsia="KoPub돋움체 Medium"/>
+        </w:rPr>
+        <w:t>back-end</w:t>
+      </w:r>
+    </w:p>
+    <w:p>
+      <w:pPr>
+        <w:pStyle w:val="a3"/>
+        <w:numPr>
+          <w:ilvl w:val="2"/>
+          <w:numId w:val="2"/>
+        </w:numPr>
+        <w:ind w:leftChars="0"/>
+        <w:rPr>
+          <w:rFonts w:ascii="KoPub돋움체 Medium" w:eastAsia="KoPub돋움체 Medium"/>
+        </w:rPr>
+      </w:pPr>
+      <w:r>
+        <w:rPr>
+          <w:rFonts w:ascii="KoPub돋움체 Medium" w:eastAsia="KoPub돋움체 Medium" w:hint="eastAsia"/>
+        </w:rPr>
+        <w:t>yarn add express mongoose dotenv</w:t>
+      </w:r>
+      <w:r>
+        <w:rPr>
+          <w:rFonts w:ascii="KoPub돋움체 Medium" w:eastAsia="KoPub돋움체 Medium"/>
+        </w:rPr>
+        <w:t>(</w:t>
+      </w:r>
+      <w:r>
+        <w:rPr>
+          <w:rFonts w:ascii="KoPub돋움체 Medium" w:eastAsia="KoPub돋움체 Medium" w:hint="eastAsia"/>
+        </w:rPr>
+        <w:t>security) multer(upload imgs)</w:t>
+      </w:r>
+      <w:r>
+        <w:rPr>
+          <w:rFonts w:ascii="KoPub돋움체 Medium" w:eastAsia="KoPub돋움체 Medium"/>
+        </w:rPr>
+        <w:t xml:space="preserve"> * if you wanna install these by npm you should write like this: npm install &lt;modules&gt;</w:t>
+      </w:r>
+    </w:p>
+    <w:p>
+      <w:pPr>
+        <w:rPr>
+          <w:rFonts w:ascii="KoPub돋움체 Medium" w:eastAsia="KoPub돋움체 Medium"/>
+        </w:rPr>
+      </w:pPr>
+    </w:p>
+    <w:p>
+      <w:pPr>
+        <w:pStyle w:val="a3"/>
+        <w:numPr>
+          <w:ilvl w:val="0"/>
+          <w:numId w:val="2"/>
+        </w:numPr>
+        <w:ind w:leftChars="0"/>
+        <w:rPr>
+          <w:rFonts w:ascii="KoPub돋움체 Medium" w:eastAsia="KoPub돋움체 Medium"/>
           <w:b/>
         </w:rPr>
-        <w:t>?</w:t>
-      </w:r>
-    </w:p>
-    <w:p>
-      <w:pPr>
-        <w:pStyle w:val="a3"/>
-        <w:numPr>
-          <w:ilvl w:val="1"/>
-          <w:numId w:val="2"/>
-        </w:numPr>
-        <w:ind w:leftChars="0"/>
-        <w:rPr>
-          <w:rFonts w:ascii="KoPub돋움체 Medium" w:eastAsia="KoPub돋움체 Medium"/>
-        </w:rPr>
-      </w:pPr>
-      <w:r>
-        <w:rPr>
-          <w:rFonts w:ascii="KoPub돋움체 Medium" w:eastAsia="KoPub돋움체 Medium"/>
-        </w:rPr>
-        <w:t>framework, library, language</w:t>
-      </w:r>
-    </w:p>
-    <w:p>
-      <w:pPr>
-        <w:pStyle w:val="a3"/>
-        <w:numPr>
-          <w:ilvl w:val="1"/>
-          <w:numId w:val="2"/>
-        </w:numPr>
-        <w:ind w:leftChars="0"/>
+      </w:pPr>
+      <w:r>
+        <w:rPr>
+          <w:rFonts w:ascii="KoPub돋움체 Medium" w:eastAsia="KoPub돋움체 Medium"/>
+          <w:b/>
+        </w:rPr>
+        <w:t>used-fonts</w:t>
+      </w:r>
+    </w:p>
+    <w:p>
+      <w:pPr>
+        <w:pStyle w:val="a3"/>
+        <w:numPr>
+          <w:ilvl w:val="1"/>
+          <w:numId w:val="2"/>
+        </w:numPr>
+        <w:ind w:leftChars="0"/>
+        <w:rPr>
+          <w:rFonts w:ascii="KoPub돋움체 Medium" w:eastAsia="KoPub돋움체 Medium"/>
+        </w:rPr>
+      </w:pPr>
+      <w:r>
         <w:rPr>
           <w:rFonts w:ascii="KoPub돋움체 Medium" w:eastAsia="KoPub돋움체 Medium" w:hint="eastAsia"/>
         </w:rPr>
-      </w:pPr>
-      <w:r>
-        <w:rPr>
-          <w:rFonts w:ascii="KoPub돋움체 Medium" w:eastAsia="KoPub돋움체 Medium"/>
-        </w:rPr>
-        <w:t>parameter, argument, variable, property</w:t>
-      </w:r>
-    </w:p>
-    <w:p>
-      <w:pPr>
-        <w:rPr>
-          <w:rFonts w:ascii="KoPub돋움체 Medium" w:eastAsia="KoPub돋움체 Medium" w:hint="eastAsia"/>
-          <w:b/>
-        </w:rPr>
-      </w:pPr>
-    </w:p>
-    <w:p>
-      <w:pPr>
-        <w:pStyle w:val="a3"/>
-        <w:numPr>
-          <w:ilvl w:val="0"/>
-          <w:numId w:val="2"/>
-        </w:numPr>
-        <w:ind w:leftChars="0"/>
-        <w:rPr>
-          <w:rFonts w:ascii="KoPub돋움체 Medium" w:eastAsia="KoPub돋움체 Medium" w:hint="eastAsia"/>
-          <w:b/>
-        </w:rPr>
-      </w:pPr>
-      <w:r>
-        <w:rPr>
-          <w:rFonts w:ascii="KoPub돋움체 Medium" w:eastAsia="KoPub돋움체 Medium"/>
-          <w:b/>
-        </w:rPr>
-        <w:t>installed m</w:t>
-      </w:r>
-      <w:r>
-        <w:rPr>
-          <w:rFonts w:ascii="KoPub돋움체 Medium" w:eastAsia="KoPub돋움체 Medium" w:hint="eastAsia"/>
-          <w:b/>
-        </w:rPr>
-        <w:t>odule</w:t>
-      </w:r>
-      <w:r>
-        <w:rPr>
-          <w:rFonts w:ascii="KoPub돋움체 Medium" w:eastAsia="KoPub돋움체 Medium"/>
-          <w:b/>
-        </w:rPr>
-        <w:t>s</w:t>
-      </w:r>
-    </w:p>
-    <w:p>
-      <w:pPr>
-        <w:pStyle w:val="a3"/>
-        <w:numPr>
-          <w:ilvl w:val="1"/>
-          <w:numId w:val="2"/>
-        </w:numPr>
-        <w:ind w:leftChars="0"/>
-        <w:rPr>
-          <w:rFonts w:ascii="KoPub돋움체 Medium" w:eastAsia="KoPub돋움체 Medium"/>
-        </w:rPr>
-      </w:pPr>
-      <w:proofErr w:type="spellStart"/>
-      <w:r>
-        <w:rPr>
-          <w:rFonts w:ascii="KoPub돋움체 Medium" w:eastAsia="KoPub돋움체 Medium"/>
-        </w:rPr>
-        <w:t>axios</w:t>
-      </w:r>
-      <w:proofErr w:type="spellEnd"/>
-    </w:p>
-    <w:p>
-      <w:pPr>
-        <w:pStyle w:val="a3"/>
-        <w:numPr>
-          <w:ilvl w:val="1"/>
-          <w:numId w:val="2"/>
-        </w:numPr>
-        <w:ind w:leftChars="0"/>
-        <w:rPr>
-          <w:rFonts w:ascii="KoPub돋움체 Medium" w:eastAsia="KoPub돋움체 Medium"/>
-        </w:rPr>
-      </w:pPr>
-      <w:proofErr w:type="spellStart"/>
-      <w:r>
-        <w:rPr>
-          <w:rFonts w:ascii="KoPub돋움체 Medium" w:eastAsia="KoPub돋움체 Medium"/>
-        </w:rPr>
-        <w:t>multer</w:t>
-      </w:r>
-      <w:proofErr w:type="spellEnd"/>
-    </w:p>
-    <w:p>
-      <w:pPr>
-        <w:pStyle w:val="a3"/>
-        <w:numPr>
-          <w:ilvl w:val="1"/>
-          <w:numId w:val="2"/>
-        </w:numPr>
-        <w:ind w:leftChars="0"/>
-        <w:rPr>
-          <w:rFonts w:ascii="KoPub돋움체 Medium" w:eastAsia="KoPub돋움체 Medium"/>
-        </w:rPr>
-      </w:pPr>
-      <w:r>
-        <w:rPr>
-          <w:rFonts w:ascii="KoPub돋움체 Medium" w:eastAsia="KoPub돋움체 Medium"/>
-        </w:rPr>
-        <w:t>router</w:t>
-      </w:r>
-    </w:p>
-    <w:p>
-      <w:pPr>
-        <w:pStyle w:val="a3"/>
-        <w:numPr>
-          <w:ilvl w:val="1"/>
-          <w:numId w:val="2"/>
-        </w:numPr>
-        <w:ind w:leftChars="0"/>
-        <w:rPr>
-          <w:rFonts w:ascii="KoPub돋움체 Medium" w:eastAsia="KoPub돋움체 Medium"/>
-        </w:rPr>
-      </w:pPr>
-      <w:r>
-        <w:rPr>
-          <w:rFonts w:ascii="KoPub돋움체 Medium" w:eastAsia="KoPub돋움체 Medium"/>
-        </w:rPr>
-        <w:t xml:space="preserve">yarn vs </w:t>
-      </w:r>
-      <w:proofErr w:type="spellStart"/>
-      <w:r>
-        <w:rPr>
-          <w:rFonts w:ascii="KoPub돋움체 Medium" w:eastAsia="KoPub돋움체 Medium"/>
-        </w:rPr>
-        <w:t>npm</w:t>
-      </w:r>
-      <w:proofErr w:type="spellEnd"/>
-    </w:p>
-    <w:p>
-      <w:pPr>
-        <w:pStyle w:val="a3"/>
-        <w:numPr>
-          <w:ilvl w:val="1"/>
-          <w:numId w:val="2"/>
-        </w:numPr>
-        <w:ind w:leftChars="0"/>
-        <w:rPr>
-          <w:rFonts w:ascii="KoPub돋움체 Medium" w:eastAsia="KoPub돋움체 Medium"/>
-        </w:rPr>
-      </w:pPr>
-      <w:r>
-        <w:rPr>
-          <w:rFonts w:ascii="KoPub돋움체 Medium" w:eastAsia="KoPub돋움체 Medium"/>
-        </w:rPr>
-        <w:t>rest API</w:t>
-      </w:r>
-    </w:p>
-    <w:p>
-      <w:pPr>
-        <w:pStyle w:val="a3"/>
-        <w:ind w:leftChars="0" w:left="567"/>
-        <w:rPr>
-          <w:rFonts w:ascii="KoPub돋움체 Medium" w:eastAsia="KoPub돋움체 Medium"/>
-        </w:rPr>
-      </w:pPr>
-    </w:p>
-    <w:p>
-      <w:pPr>
-        <w:pStyle w:val="a3"/>
-        <w:numPr>
-          <w:ilvl w:val="0"/>
-          <w:numId w:val="2"/>
-        </w:numPr>
-        <w:ind w:leftChars="0"/>
-        <w:rPr>
-          <w:rFonts w:ascii="KoPub돋움체 Medium" w:eastAsia="KoPub돋움체 Medium"/>
-          <w:b/>
-        </w:rPr>
-      </w:pPr>
-      <w:r>
-        <w:rPr>
-          <w:rFonts w:ascii="KoPub돋움체 Medium" w:eastAsia="KoPub돋움체 Medium"/>
-          <w:b/>
-        </w:rPr>
-        <w:t>installation</w:t>
-      </w:r>
-    </w:p>
-    <w:p>
-      <w:pPr>
-        <w:pStyle w:val="a3"/>
-        <w:numPr>
-          <w:ilvl w:val="1"/>
-          <w:numId w:val="2"/>
-        </w:numPr>
-        <w:ind w:leftChars="0"/>
-        <w:rPr>
-          <w:rFonts w:ascii="KoPub돋움체 Medium" w:eastAsia="KoPub돋움체 Medium" w:hint="eastAsia"/>
-        </w:rPr>
-      </w:pPr>
-      <w:r>
-        <w:rPr>
-          <w:rFonts w:ascii="KoPub돋움체 Medium" w:eastAsia="KoPub돋움체 Medium" w:hint="eastAsia"/>
-        </w:rPr>
-        <w:t>front-end</w:t>
-      </w:r>
-    </w:p>
-    <w:p>
-      <w:pPr>
-        <w:pStyle w:val="a3"/>
-        <w:numPr>
-          <w:ilvl w:val="2"/>
-          <w:numId w:val="2"/>
-        </w:numPr>
-        <w:ind w:leftChars="0"/>
-        <w:rPr>
-          <w:rFonts w:ascii="KoPub돋움체 Medium" w:eastAsia="KoPub돋움체 Medium"/>
-        </w:rPr>
-      </w:pPr>
-      <w:r>
-        <w:rPr>
-          <w:rFonts w:ascii="KoPub돋움체 Medium" w:eastAsia="KoPub돋움체 Medium" w:hint="eastAsia"/>
-        </w:rPr>
-        <w:t xml:space="preserve">create-react-project: </w:t>
-      </w:r>
-      <w:proofErr w:type="spellStart"/>
-      <w:r>
-        <w:rPr>
-          <w:rFonts w:ascii="KoPub돋움체 Medium" w:eastAsia="KoPub돋움체 Medium" w:hint="eastAsia"/>
-        </w:rPr>
-        <w:t>npx</w:t>
-      </w:r>
-      <w:proofErr w:type="spellEnd"/>
-      <w:r>
-        <w:rPr>
-          <w:rFonts w:ascii="KoPub돋움체 Medium" w:eastAsia="KoPub돋움체 Medium" w:hint="eastAsia"/>
-        </w:rPr>
-        <w:t xml:space="preserve"> create-</w:t>
-      </w:r>
-      <w:bookmarkStart w:id="0" w:name="_GoBack"/>
-      <w:bookmarkEnd w:id="0"/>
-      <w:r>
-        <w:rPr>
-          <w:rFonts w:ascii="KoPub돋움체 Medium" w:eastAsia="KoPub돋움체 Medium" w:hint="eastAsia"/>
-        </w:rPr>
-        <w:t>react-</w:t>
-      </w:r>
-      <w:proofErr w:type="gramStart"/>
-      <w:r>
-        <w:rPr>
-          <w:rFonts w:ascii="KoPub돋움체 Medium" w:eastAsia="KoPub돋움체 Medium" w:hint="eastAsia"/>
-        </w:rPr>
-        <w:t>app .</w:t>
-      </w:r>
-      <w:proofErr w:type="gramEnd"/>
-    </w:p>
-    <w:p>
-      <w:pPr>
-        <w:pStyle w:val="a3"/>
-        <w:numPr>
-          <w:ilvl w:val="1"/>
-          <w:numId w:val="2"/>
-        </w:numPr>
-        <w:ind w:leftChars="0"/>
-        <w:rPr>
-          <w:rFonts w:ascii="KoPub돋움체 Medium" w:eastAsia="KoPub돋움체 Medium"/>
-        </w:rPr>
-      </w:pPr>
-      <w:r>
-        <w:rPr>
-          <w:rFonts w:ascii="KoPub돋움체 Medium" w:eastAsia="KoPub돋움체 Medium"/>
-        </w:rPr>
-        <w:t>back-end</w:t>
-      </w:r>
-    </w:p>
-    <w:p>
-      <w:pPr>
-        <w:pStyle w:val="a3"/>
-        <w:numPr>
-          <w:ilvl w:val="2"/>
-          <w:numId w:val="2"/>
-        </w:numPr>
-        <w:ind w:leftChars="0"/>
-        <w:rPr>
-          <w:rFonts w:ascii="KoPub돋움체 Medium" w:eastAsia="KoPub돋움체 Medium"/>
-        </w:rPr>
-      </w:pPr>
-      <w:r>
-        <w:rPr>
-          <w:rFonts w:ascii="KoPub돋움체 Medium" w:eastAsia="KoPub돋움체 Medium" w:hint="eastAsia"/>
-        </w:rPr>
-        <w:t xml:space="preserve">yarn add express mongoose </w:t>
-      </w:r>
-      <w:proofErr w:type="spellStart"/>
-      <w:r>
-        <w:rPr>
-          <w:rFonts w:ascii="KoPub돋움체 Medium" w:eastAsia="KoPub돋움체 Medium" w:hint="eastAsia"/>
-        </w:rPr>
-        <w:t>dotenv</w:t>
-      </w:r>
-      <w:proofErr w:type="spellEnd"/>
-      <w:r>
-        <w:rPr>
-          <w:rFonts w:ascii="KoPub돋움체 Medium" w:eastAsia="KoPub돋움체 Medium"/>
-        </w:rPr>
-        <w:t>(</w:t>
-      </w:r>
-      <w:r>
-        <w:rPr>
-          <w:rFonts w:ascii="KoPub돋움체 Medium" w:eastAsia="KoPub돋움체 Medium" w:hint="eastAsia"/>
-        </w:rPr>
-        <w:t xml:space="preserve">security) </w:t>
-      </w:r>
-      <w:proofErr w:type="spellStart"/>
-      <w:proofErr w:type="gramStart"/>
-      <w:r>
-        <w:rPr>
-          <w:rFonts w:ascii="KoPub돋움체 Medium" w:eastAsia="KoPub돋움체 Medium" w:hint="eastAsia"/>
-        </w:rPr>
-        <w:t>multer</w:t>
-      </w:r>
-      <w:proofErr w:type="spellEnd"/>
-      <w:r>
-        <w:rPr>
-          <w:rFonts w:ascii="KoPub돋움체 Medium" w:eastAsia="KoPub돋움체 Medium" w:hint="eastAsia"/>
-        </w:rPr>
-        <w:t>(</w:t>
-      </w:r>
-      <w:proofErr w:type="gramEnd"/>
-      <w:r>
-        <w:rPr>
-          <w:rFonts w:ascii="KoPub돋움체 Medium" w:eastAsia="KoPub돋움체 Medium" w:hint="eastAsia"/>
-        </w:rPr>
-        <w:t xml:space="preserve">upload </w:t>
-      </w:r>
-      <w:proofErr w:type="spellStart"/>
-      <w:r>
-        <w:rPr>
-          <w:rFonts w:ascii="KoPub돋움체 Medium" w:eastAsia="KoPub돋움체 Medium" w:hint="eastAsia"/>
-        </w:rPr>
-        <w:t>imgs</w:t>
-      </w:r>
-      <w:proofErr w:type="spellEnd"/>
-      <w:r>
-        <w:rPr>
-          <w:rFonts w:ascii="KoPub돋움체 Medium" w:eastAsia="KoPub돋움체 Medium" w:hint="eastAsia"/>
-        </w:rPr>
-        <w:t>)</w:t>
-      </w:r>
-      <w:r>
-        <w:rPr>
-          <w:rFonts w:ascii="KoPub돋움체 Medium" w:eastAsia="KoPub돋움체 Medium"/>
-        </w:rPr>
-        <w:t xml:space="preserve"> * if you </w:t>
-      </w:r>
-      <w:proofErr w:type="spellStart"/>
-      <w:r>
-        <w:rPr>
-          <w:rFonts w:ascii="KoPub돋움체 Medium" w:eastAsia="KoPub돋움체 Medium"/>
-        </w:rPr>
-        <w:t>wanna</w:t>
-      </w:r>
-      <w:proofErr w:type="spellEnd"/>
-      <w:r>
-        <w:rPr>
-          <w:rFonts w:ascii="KoPub돋움체 Medium" w:eastAsia="KoPub돋움체 Medium"/>
-        </w:rPr>
-        <w:t xml:space="preserve"> install these by </w:t>
-      </w:r>
-      <w:proofErr w:type="spellStart"/>
-      <w:r>
-        <w:rPr>
-          <w:rFonts w:ascii="KoPub돋움체 Medium" w:eastAsia="KoPub돋움체 Medium"/>
-        </w:rPr>
-        <w:t>npm</w:t>
-      </w:r>
-      <w:proofErr w:type="spellEnd"/>
-      <w:r>
-        <w:rPr>
-          <w:rFonts w:ascii="KoPub돋움체 Medium" w:eastAsia="KoPub돋움체 Medium"/>
-        </w:rPr>
-        <w:t xml:space="preserve"> you should write like this: </w:t>
-      </w:r>
-      <w:proofErr w:type="spellStart"/>
-      <w:r>
-        <w:rPr>
-          <w:rFonts w:ascii="KoPub돋움체 Medium" w:eastAsia="KoPub돋움체 Medium"/>
-        </w:rPr>
-        <w:t>npm</w:t>
-      </w:r>
-      <w:proofErr w:type="spellEnd"/>
-      <w:r>
-        <w:rPr>
-          <w:rFonts w:ascii="KoPub돋움체 Medium" w:eastAsia="KoPub돋움체 Medium"/>
-        </w:rPr>
-        <w:t xml:space="preserve"> install &lt;modules&gt;</w:t>
-      </w:r>
-    </w:p>
-    <w:p>
-      <w:pPr>
-        <w:rPr>
-          <w:rFonts w:ascii="KoPub돋움체 Medium" w:eastAsia="KoPub돋움체 Medium" w:hint="eastAsia"/>
-        </w:rPr>
-      </w:pPr>
-    </w:p>
-    <w:p>
-      <w:pPr>
-        <w:pStyle w:val="a3"/>
-        <w:numPr>
-          <w:ilvl w:val="0"/>
-          <w:numId w:val="2"/>
-        </w:numPr>
-        <w:ind w:leftChars="0"/>
-        <w:rPr>
-          <w:rFonts w:ascii="KoPub돋움체 Medium" w:eastAsia="KoPub돋움체 Medium"/>
-          <w:b/>
-        </w:rPr>
-      </w:pPr>
-      <w:r>
-        <w:rPr>
-          <w:rFonts w:ascii="KoPub돋움체 Medium" w:eastAsia="KoPub돋움체 Medium"/>
-          <w:b/>
-        </w:rPr>
-        <w:t>used-fonts</w:t>
-      </w:r>
-    </w:p>
-    <w:p>
-      <w:pPr>
-        <w:pStyle w:val="a3"/>
-        <w:numPr>
-          <w:ilvl w:val="1"/>
-          <w:numId w:val="2"/>
-        </w:numPr>
-        <w:ind w:leftChars="0"/>
-        <w:rPr>
-          <w:rFonts w:ascii="KoPub돋움체 Medium" w:eastAsia="KoPub돋움체 Medium"/>
-        </w:rPr>
-      </w:pPr>
-      <w:proofErr w:type="spellStart"/>
-      <w:r>
-        <w:rPr>
-          <w:rFonts w:ascii="KoPub돋움체 Medium" w:eastAsia="KoPub돋움체 Medium" w:hint="eastAsia"/>
-        </w:rPr>
-        <w:t>josefin</w:t>
-      </w:r>
-      <w:proofErr w:type="spellEnd"/>
-      <w:r>
-        <w:rPr>
-          <w:rFonts w:ascii="KoPub돋움체 Medium" w:eastAsia="KoPub돋움체 Medium" w:hint="eastAsia"/>
-        </w:rPr>
-        <w:t xml:space="preserve">, </w:t>
-      </w:r>
-      <w:proofErr w:type="spellStart"/>
-      <w:r>
-        <w:rPr>
-          <w:rFonts w:ascii="KoPub돋움체 Medium" w:eastAsia="KoPub돋움체 Medium" w:hint="eastAsia"/>
-        </w:rPr>
-        <w:t>lora</w:t>
-      </w:r>
-      <w:proofErr w:type="spellEnd"/>
-      <w:r>
-        <w:rPr>
-          <w:rFonts w:ascii="KoPub돋움체 Medium" w:eastAsia="KoPub돋움체 Medium" w:hint="eastAsia"/>
-        </w:rPr>
-        <w:t xml:space="preserve">, </w:t>
-      </w:r>
-      <w:proofErr w:type="spellStart"/>
-      <w:r>
-        <w:rPr>
-          <w:rFonts w:ascii="KoPub돋움체 Medium" w:eastAsia="KoPub돋움체 Medium" w:hint="eastAsia"/>
-        </w:rPr>
-        <w:t>varela</w:t>
-      </w:r>
-      <w:proofErr w:type="spellEnd"/>
-    </w:p>
-    <w:p>
-      <w:pPr>
-        <w:rPr>
-          <w:rFonts w:ascii="KoPub돋움체 Medium" w:eastAsia="KoPub돋움체 Medium" w:hint="eastAsia"/>
+        <w:t>josefin, lora, varela</w:t>
+      </w:r>
+    </w:p>
+    <w:p>
+      <w:pPr>
+        <w:rPr>
+          <w:rFonts w:ascii="KoPub돋움체 Medium" w:eastAsia="KoPub돋움체 Medium"/>
         </w:rPr>
       </w:pPr>
     </w:p>

</xml_diff>

<commit_message>
using query in axios memo
</commit_message>
<xml_diff>
--- a/blog1_review/keywords of MERN clone coding blog1.docx
+++ b/blog1_review/keywords of MERN clone coding blog1.docx
@@ -1,6 +1,6 @@
 
 <file path=word/document.xml><?xml version="1.0" encoding="utf-8"?>
-<w:document xmlns:wpc="http://schemas.microsoft.com/office/word/2010/wordprocessingCanvas" xmlns:cx="http://schemas.microsoft.com/office/drawing/2014/chartex" xmlns:mc="http://schemas.openxmlformats.org/markup-compatibility/2006" xmlns:o="urn:schemas-microsoft-com:office:office" xmlns:r="http://schemas.openxmlformats.org/officeDocument/2006/relationships" xmlns:m="http://schemas.openxmlformats.org/officeDocument/2006/math" xmlns:v="urn:schemas-microsoft-com:vml" xmlns:wp14="http://schemas.microsoft.com/office/word/2010/wordprocessingDrawing" xmlns:wp="http://schemas.openxmlformats.org/drawingml/2006/wordprocessingDrawing" xmlns:w10="urn:schemas-microsoft-com:office:word" xmlns:w="http://schemas.openxmlformats.org/wordprocessingml/2006/main" xmlns:w14="http://schemas.microsoft.com/office/word/2010/wordml" xmlns:w15="http://schemas.microsoft.com/office/word/2012/wordml" xmlns:w16se="http://schemas.microsoft.com/office/word/2015/wordml/symex" xmlns:wpg="http://schemas.microsoft.com/office/word/2010/wordprocessingGroup" xmlns:wpi="http://schemas.microsoft.com/office/word/2010/wordprocessingInk" xmlns:wne="http://schemas.microsoft.com/office/word/2006/wordml" xmlns:wps="http://schemas.microsoft.com/office/word/2010/wordprocessingShape" mc:Ignorable="w14 w15 w16se wp14">
+<w:document xmlns:wpc="http://schemas.microsoft.com/office/word/2010/wordprocessingCanvas" xmlns:cx="http://schemas.microsoft.com/office/drawing/2014/chartex" xmlns:cx1="http://schemas.microsoft.com/office/drawing/2015/9/8/chartex" xmlns:cx2="http://schemas.microsoft.com/office/drawing/2015/10/21/chartex" xmlns:cx3="http://schemas.microsoft.com/office/drawing/2016/5/9/chartex" xmlns:cx4="http://schemas.microsoft.com/office/drawing/2016/5/10/chartex" xmlns:cx5="http://schemas.microsoft.com/office/drawing/2016/5/11/chartex" xmlns:cx6="http://schemas.microsoft.com/office/drawing/2016/5/12/chartex" xmlns:cx7="http://schemas.microsoft.com/office/drawing/2016/5/13/chartex" xmlns:cx8="http://schemas.microsoft.com/office/drawing/2016/5/14/chartex" xmlns:mc="http://schemas.openxmlformats.org/markup-compatibility/2006" xmlns:aink="http://schemas.microsoft.com/office/drawing/2016/ink" xmlns:am3d="http://schemas.microsoft.com/office/drawing/2017/model3d" xmlns:o="urn:schemas-microsoft-com:office:office" xmlns:r="http://schemas.openxmlformats.org/officeDocument/2006/relationships" xmlns:m="http://schemas.openxmlformats.org/officeDocument/2006/math" xmlns:v="urn:schemas-microsoft-com:vml" xmlns:wp14="http://schemas.microsoft.com/office/word/2010/wordprocessingDrawing" xmlns:wp="http://schemas.openxmlformats.org/drawingml/2006/wordprocessingDrawing" xmlns:w10="urn:schemas-microsoft-com:office:word" xmlns:w="http://schemas.openxmlformats.org/wordprocessingml/2006/main" xmlns:w14="http://schemas.microsoft.com/office/word/2010/wordml" xmlns:w15="http://schemas.microsoft.com/office/word/2012/wordml" xmlns:w16cex="http://schemas.microsoft.com/office/word/2018/wordml/cex" xmlns:w16cid="http://schemas.microsoft.com/office/word/2016/wordml/cid" xmlns:w16="http://schemas.microsoft.com/office/word/2018/wordml" xmlns:w16sdtdh="http://schemas.microsoft.com/office/word/2020/wordml/sdtdatahash" xmlns:w16se="http://schemas.microsoft.com/office/word/2015/wordml/symex" xmlns:wpg="http://schemas.microsoft.com/office/word/2010/wordprocessingGroup" xmlns:wpi="http://schemas.microsoft.com/office/word/2010/wordprocessingInk" xmlns:wne="http://schemas.microsoft.com/office/word/2006/wordml" xmlns:wps="http://schemas.microsoft.com/office/word/2010/wordprocessingShape" mc:Ignorable="w14 w15 w16se w16cid w16 w16cex w16sdtdh wp14">
   <w:body>
     <w:p>
       <w:pPr>
@@ -8,14 +8,16 @@
         <w:rPr>
           <w:rFonts w:ascii="KoPub돋움체 Medium" w:eastAsia="KoPub돋움체 Medium"/>
           <w:b/>
-          <w:sz w:val="24"/>
+          <w:sz w:val="28"/>
+          <w:szCs w:val="24"/>
         </w:rPr>
       </w:pPr>
       <w:r>
         <w:rPr>
           <w:rFonts w:ascii="KoPub돋움체 Medium" w:eastAsia="KoPub돋움체 Medium" w:hint="eastAsia"/>
           <w:b/>
-          <w:sz w:val="24"/>
+          <w:sz w:val="28"/>
+          <w:szCs w:val="24"/>
         </w:rPr>
         <w:t>&lt;keywords of MERN</w:t>
       </w:r>
@@ -23,7 +25,8 @@
         <w:rPr>
           <w:rFonts w:ascii="KoPub돋움체 Medium" w:eastAsia="KoPub돋움체 Medium" w:hint="eastAsia"/>
           <w:b/>
-          <w:sz w:val="24"/>
+          <w:sz w:val="28"/>
+          <w:szCs w:val="24"/>
         </w:rPr>
         <w:t xml:space="preserve"> clone coding blog1</w:t>
       </w:r>
@@ -31,7 +34,8 @@
         <w:rPr>
           <w:rFonts w:ascii="KoPub돋움체 Medium" w:eastAsia="KoPub돋움체 Medium" w:hint="eastAsia"/>
           <w:b/>
-          <w:sz w:val="24"/>
+          <w:sz w:val="28"/>
+          <w:szCs w:val="24"/>
         </w:rPr>
         <w:t>&gt;</w:t>
       </w:r>
@@ -46,6 +50,8 @@
         <w:ind w:leftChars="0"/>
         <w:rPr>
           <w:rFonts w:ascii="KoPub돋움체 Medium" w:eastAsia="KoPub돋움체 Medium"/>
+          <w:sz w:val="22"/>
+          <w:szCs w:val="28"/>
         </w:rPr>
       </w:pPr>
       <w:proofErr w:type="spellStart"/>
@@ -53,6 +59,8 @@
         <w:rPr>
           <w:rFonts w:ascii="KoPub돋움체 Medium" w:eastAsia="KoPub돋움체 Medium" w:hint="eastAsia"/>
           <w:b/>
+          <w:sz w:val="22"/>
+          <w:szCs w:val="28"/>
         </w:rPr>
         <w:t>whatIsThat</w:t>
       </w:r>
@@ -61,6 +69,8 @@
         <w:rPr>
           <w:rFonts w:ascii="KoPub돋움체 Medium" w:eastAsia="KoPub돋움체 Medium" w:hint="eastAsia"/>
           <w:b/>
+          <w:sz w:val="22"/>
+          <w:szCs w:val="28"/>
         </w:rPr>
         <w:t>?</w:t>
       </w:r>
@@ -75,11 +85,15 @@
         <w:ind w:leftChars="0"/>
         <w:rPr>
           <w:rFonts w:ascii="KoPub돋움체 Medium" w:eastAsia="KoPub돋움체 Medium"/>
-        </w:rPr>
-      </w:pPr>
-      <w:r>
-        <w:rPr>
-          <w:rFonts w:ascii="KoPub돋움체 Medium" w:eastAsia="KoPub돋움체 Medium"/>
+          <w:sz w:val="22"/>
+          <w:szCs w:val="28"/>
+        </w:rPr>
+      </w:pPr>
+      <w:r>
+        <w:rPr>
+          <w:rFonts w:ascii="KoPub돋움체 Medium" w:eastAsia="KoPub돋움체 Medium"/>
+          <w:sz w:val="22"/>
+          <w:szCs w:val="28"/>
         </w:rPr>
         <w:t>framework, library, language</w:t>
       </w:r>
@@ -94,17 +108,23 @@
         <w:ind w:leftChars="0"/>
         <w:rPr>
           <w:rFonts w:ascii="KoPub돋움체 Medium" w:eastAsia="KoPub돋움체 Medium"/>
-        </w:rPr>
-      </w:pPr>
-      <w:r>
-        <w:rPr>
-          <w:rFonts w:ascii="KoPub돋움체 Medium" w:eastAsia="KoPub돋움체 Medium"/>
+          <w:sz w:val="22"/>
+          <w:szCs w:val="28"/>
+        </w:rPr>
+      </w:pPr>
+      <w:r>
+        <w:rPr>
+          <w:rFonts w:ascii="KoPub돋움체 Medium" w:eastAsia="KoPub돋움체 Medium"/>
+          <w:sz w:val="22"/>
+          <w:szCs w:val="28"/>
         </w:rPr>
         <w:t>parameter, argument, variable, property</w:t>
       </w:r>
       <w:r>
         <w:rPr>
           <w:rFonts w:ascii="KoPub돋움체 Medium" w:eastAsia="KoPub돋움체 Medium"/>
+          <w:sz w:val="22"/>
+          <w:szCs w:val="28"/>
         </w:rPr>
         <w:t>, value, key</w:t>
       </w:r>
@@ -119,17 +139,23 @@
         <w:ind w:leftChars="0"/>
         <w:rPr>
           <w:rFonts w:ascii="KoPub돋움체 Medium" w:eastAsia="KoPub돋움체 Medium"/>
+          <w:sz w:val="22"/>
+          <w:szCs w:val="28"/>
         </w:rPr>
       </w:pPr>
       <w:r>
         <w:rPr>
           <w:rFonts w:ascii="KoPub돋움체 Medium" w:eastAsia="KoPub돋움체 Medium" w:hint="eastAsia"/>
+          <w:sz w:val="22"/>
+          <w:szCs w:val="28"/>
         </w:rPr>
         <w:t>why do we use postman</w:t>
       </w:r>
       <w:r>
         <w:rPr>
           <w:rFonts w:ascii="KoPub돋움체 Medium" w:eastAsia="KoPub돋움체 Medium"/>
+          <w:sz w:val="22"/>
+          <w:szCs w:val="28"/>
         </w:rPr>
         <w:t>?</w:t>
       </w:r>
@@ -144,11 +170,15 @@
         <w:ind w:leftChars="0"/>
         <w:rPr>
           <w:rFonts w:ascii="KoPub돋움체 Medium" w:eastAsia="KoPub돋움체 Medium"/>
-        </w:rPr>
-      </w:pPr>
-      <w:r>
-        <w:rPr>
-          <w:rFonts w:ascii="KoPub돋움체 Medium" w:eastAsia="KoPub돋움체 Medium"/>
+          <w:sz w:val="22"/>
+          <w:szCs w:val="28"/>
+        </w:rPr>
+      </w:pPr>
+      <w:r>
+        <w:rPr>
+          <w:rFonts w:ascii="KoPub돋움체 Medium" w:eastAsia="KoPub돋움체 Medium"/>
+          <w:sz w:val="22"/>
+          <w:szCs w:val="28"/>
         </w:rPr>
         <w:t>react</w:t>
       </w:r>
@@ -162,13 +192,17 @@
         </w:numPr>
         <w:ind w:leftChars="0"/>
         <w:rPr>
-          <w:rFonts w:ascii="KoPub돋움체 Medium" w:eastAsia="KoPub돋움체 Medium" w:hint="eastAsia"/>
-        </w:rPr>
-      </w:pPr>
-      <w:proofErr w:type="spellStart"/>
-      <w:r>
-        <w:rPr>
-          <w:rFonts w:ascii="KoPub돋움체 Medium" w:eastAsia="KoPub돋움체 Medium"/>
+          <w:rFonts w:ascii="KoPub돋움체 Medium" w:eastAsia="KoPub돋움체 Medium"/>
+          <w:sz w:val="22"/>
+          <w:szCs w:val="28"/>
+        </w:rPr>
+      </w:pPr>
+      <w:proofErr w:type="spellStart"/>
+      <w:r>
+        <w:rPr>
+          <w:rFonts w:ascii="KoPub돋움체 Medium" w:eastAsia="KoPub돋움체 Medium"/>
+          <w:sz w:val="22"/>
+          <w:szCs w:val="28"/>
         </w:rPr>
         <w:t>useEffect</w:t>
       </w:r>
@@ -176,6 +210,8 @@
       <w:r>
         <w:rPr>
           <w:rFonts w:ascii="KoPub돋움체 Medium" w:eastAsia="KoPub돋움체 Medium"/>
+          <w:sz w:val="22"/>
+          <w:szCs w:val="28"/>
         </w:rPr>
         <w:t xml:space="preserve">, </w:t>
       </w:r>
@@ -183,6 +219,8 @@
       <w:r>
         <w:rPr>
           <w:rFonts w:ascii="KoPub돋움체 Medium" w:eastAsia="KoPub돋움체 Medium"/>
+          <w:sz w:val="22"/>
+          <w:szCs w:val="28"/>
         </w:rPr>
         <w:t>useContext</w:t>
       </w:r>
@@ -190,6 +228,8 @@
       <w:r>
         <w:rPr>
           <w:rFonts w:ascii="KoPub돋움체 Medium" w:eastAsia="KoPub돋움체 Medium"/>
+          <w:sz w:val="22"/>
+          <w:szCs w:val="28"/>
         </w:rPr>
         <w:t xml:space="preserve">, </w:t>
       </w:r>
@@ -197,6 +237,8 @@
       <w:r>
         <w:rPr>
           <w:rFonts w:ascii="KoPub돋움체 Medium" w:eastAsia="KoPub돋움체 Medium"/>
+          <w:sz w:val="22"/>
+          <w:szCs w:val="28"/>
         </w:rPr>
         <w:t>useState</w:t>
       </w:r>
@@ -204,6 +246,8 @@
       <w:r>
         <w:rPr>
           <w:rFonts w:ascii="KoPub돋움체 Medium" w:eastAsia="KoPub돋움체 Medium"/>
+          <w:sz w:val="22"/>
+          <w:szCs w:val="28"/>
         </w:rPr>
         <w:t xml:space="preserve">, </w:t>
       </w:r>
@@ -211,6 +255,8 @@
       <w:r>
         <w:rPr>
           <w:rFonts w:ascii="KoPub돋움체 Medium" w:eastAsia="KoPub돋움체 Medium"/>
+          <w:sz w:val="22"/>
+          <w:szCs w:val="28"/>
         </w:rPr>
         <w:t>findByIdAndUpdate</w:t>
       </w:r>
@@ -218,6 +264,8 @@
       <w:r>
         <w:rPr>
           <w:rFonts w:ascii="KoPub돋움체 Medium" w:eastAsia="KoPub돋움체 Medium"/>
+          <w:sz w:val="22"/>
+          <w:szCs w:val="28"/>
         </w:rPr>
         <w:t xml:space="preserve">, </w:t>
       </w:r>
@@ -225,19 +273,17 @@
       <w:r>
         <w:rPr>
           <w:rFonts w:ascii="KoPub돋움체 Medium" w:eastAsia="KoPub돋움체 Medium"/>
-        </w:rPr>
-        <w:t>findByIdAnd</w:t>
-      </w:r>
-      <w:r>
-        <w:rPr>
-          <w:rFonts w:ascii="KoPub돋움체 Medium" w:eastAsia="KoPub돋움체 Medium"/>
-        </w:rPr>
-        <w:t>Delete</w:t>
-      </w:r>
-      <w:proofErr w:type="spellEnd"/>
-      <w:r>
-        <w:rPr>
-          <w:rFonts w:ascii="KoPub돋움체 Medium" w:eastAsia="KoPub돋움체 Medium"/>
+          <w:sz w:val="22"/>
+          <w:szCs w:val="28"/>
+        </w:rPr>
+        <w:t>findByIdAndDelete</w:t>
+      </w:r>
+      <w:proofErr w:type="spellEnd"/>
+      <w:r>
+        <w:rPr>
+          <w:rFonts w:ascii="KoPub돋움체 Medium" w:eastAsia="KoPub돋움체 Medium"/>
+          <w:sz w:val="22"/>
+          <w:szCs w:val="28"/>
         </w:rPr>
         <w:t xml:space="preserve">, </w:t>
       </w:r>
@@ -245,10 +291,38 @@
       <w:r>
         <w:rPr>
           <w:rFonts w:ascii="KoPub돋움체 Medium" w:eastAsia="KoPub돋움체 Medium"/>
+          <w:sz w:val="22"/>
+          <w:szCs w:val="28"/>
         </w:rPr>
         <w:t>deleteMany</w:t>
       </w:r>
       <w:proofErr w:type="spellEnd"/>
+      <w:r>
+        <w:rPr>
+          <w:rFonts w:ascii="KoPub돋움체 Medium" w:eastAsia="KoPub돋움체 Medium"/>
+          <w:sz w:val="22"/>
+          <w:szCs w:val="28"/>
+        </w:rPr>
+        <w:t xml:space="preserve">, </w:t>
+      </w:r>
+      <w:proofErr w:type="spellStart"/>
+      <w:r>
+        <w:rPr>
+          <w:rFonts w:ascii="KoPub돋움체 Medium" w:eastAsia="KoPub돋움체 Medium"/>
+          <w:sz w:val="22"/>
+          <w:szCs w:val="28"/>
+        </w:rPr>
+        <w:t>useLocation</w:t>
+      </w:r>
+      <w:proofErr w:type="spellEnd"/>
+      <w:r>
+        <w:rPr>
+          <w:rFonts w:ascii="KoPub돋움체 Medium" w:eastAsia="KoPub돋움체 Medium"/>
+          <w:sz w:val="22"/>
+          <w:szCs w:val="28"/>
+        </w:rPr>
+        <w:t xml:space="preserve">, </w:t>
+      </w:r>
     </w:p>
     <w:p>
       <w:pPr>
@@ -260,11 +334,15 @@
         <w:ind w:leftChars="0"/>
         <w:rPr>
           <w:rFonts w:ascii="KoPub돋움체 Medium" w:eastAsia="KoPub돋움체 Medium"/>
-        </w:rPr>
-      </w:pPr>
-      <w:r>
-        <w:rPr>
-          <w:rFonts w:ascii="KoPub돋움체 Medium" w:eastAsia="KoPub돋움체 Medium"/>
+          <w:sz w:val="22"/>
+          <w:szCs w:val="28"/>
+        </w:rPr>
+      </w:pPr>
+      <w:r>
+        <w:rPr>
+          <w:rFonts w:ascii="KoPub돋움체 Medium" w:eastAsia="KoPub돋움체 Medium"/>
+          <w:sz w:val="22"/>
+          <w:szCs w:val="28"/>
         </w:rPr>
         <w:t>what is __</w:t>
       </w:r>
@@ -272,6 +350,8 @@
       <w:r>
         <w:rPr>
           <w:rFonts w:ascii="KoPub돋움체 Medium" w:eastAsia="KoPub돋움체 Medium"/>
+          <w:sz w:val="22"/>
+          <w:szCs w:val="28"/>
         </w:rPr>
         <w:t>dirname</w:t>
       </w:r>
@@ -279,6 +359,8 @@
       <w:r>
         <w:rPr>
           <w:rFonts w:ascii="KoPub돋움체 Medium" w:eastAsia="KoPub돋움체 Medium"/>
+          <w:sz w:val="22"/>
+          <w:szCs w:val="28"/>
         </w:rPr>
         <w:t>?</w:t>
       </w:r>
@@ -293,23 +375,31 @@
         <w:ind w:leftChars="0"/>
         <w:rPr>
           <w:rFonts w:ascii="KoPub돋움체 Medium" w:eastAsia="KoPub돋움체 Medium"/>
-        </w:rPr>
-      </w:pPr>
-      <w:r>
-        <w:rPr>
-          <w:rFonts w:ascii="KoPub돋움체 Medium" w:eastAsia="KoPub돋움체 Medium"/>
+          <w:sz w:val="22"/>
+          <w:szCs w:val="28"/>
+        </w:rPr>
+      </w:pPr>
+      <w:r>
+        <w:rPr>
+          <w:rFonts w:ascii="KoPub돋움체 Medium" w:eastAsia="KoPub돋움체 Medium"/>
+          <w:sz w:val="22"/>
+          <w:szCs w:val="28"/>
         </w:rPr>
         <w:t>s</w:t>
       </w:r>
       <w:r>
         <w:rPr>
           <w:rFonts w:ascii="KoPub돋움체 Medium" w:eastAsia="KoPub돋움체 Medium"/>
+          <w:sz w:val="22"/>
+          <w:szCs w:val="28"/>
         </w:rPr>
         <w:t>c</w:t>
       </w:r>
       <w:r>
         <w:rPr>
           <w:rFonts w:ascii="KoPub돋움체 Medium" w:eastAsia="KoPub돋움체 Medium"/>
+          <w:sz w:val="22"/>
+          <w:szCs w:val="28"/>
         </w:rPr>
         <w:t>hema</w:t>
       </w:r>
@@ -324,12 +414,16 @@
         <w:ind w:leftChars="0"/>
         <w:rPr>
           <w:rFonts w:ascii="KoPub돋움체 Medium" w:eastAsia="KoPub돋움체 Medium"/>
-        </w:rPr>
-      </w:pPr>
-      <w:proofErr w:type="spellStart"/>
-      <w:r>
-        <w:rPr>
-          <w:rFonts w:ascii="KoPub돋움체 Medium" w:eastAsia="KoPub돋움체 Medium"/>
+          <w:sz w:val="22"/>
+          <w:szCs w:val="28"/>
+        </w:rPr>
+      </w:pPr>
+      <w:proofErr w:type="spellStart"/>
+      <w:r>
+        <w:rPr>
+          <w:rFonts w:ascii="KoPub돋움체 Medium" w:eastAsia="KoPub돋움체 Medium"/>
+          <w:sz w:val="22"/>
+          <w:szCs w:val="28"/>
         </w:rPr>
         <w:t>mongoDB</w:t>
       </w:r>
@@ -337,12 +431,16 @@
       <w:r>
         <w:rPr>
           <w:rFonts w:ascii="KoPub돋움체 Medium" w:eastAsia="KoPub돋움체 Medium"/>
+          <w:sz w:val="22"/>
+          <w:szCs w:val="28"/>
         </w:rPr>
         <w:t xml:space="preserve">, mongoose, </w:t>
       </w:r>
       <w:r>
         <w:rPr>
           <w:rFonts w:ascii="KoPub돋움체 Medium" w:eastAsia="KoPub돋움체 Medium"/>
+          <w:sz w:val="22"/>
+          <w:szCs w:val="28"/>
         </w:rPr>
         <w:t>NoSQL</w:t>
       </w:r>
@@ -357,23 +455,31 @@
         <w:ind w:leftChars="0"/>
         <w:rPr>
           <w:rFonts w:ascii="KoPub돋움체 Medium" w:eastAsia="KoPub돋움체 Medium"/>
-        </w:rPr>
-      </w:pPr>
-      <w:r>
-        <w:rPr>
-          <w:rFonts w:ascii="KoPub돋움체 Medium" w:eastAsia="KoPub돋움체 Medium"/>
+          <w:sz w:val="22"/>
+          <w:szCs w:val="28"/>
+        </w:rPr>
+      </w:pPr>
+      <w:r>
+        <w:rPr>
+          <w:rFonts w:ascii="KoPub돋움체 Medium" w:eastAsia="KoPub돋움체 Medium"/>
+          <w:sz w:val="22"/>
+          <w:szCs w:val="28"/>
         </w:rPr>
         <w:t>node.js</w:t>
       </w:r>
       <w:r>
         <w:rPr>
           <w:rFonts w:ascii="KoPub돋움체 Medium" w:eastAsia="KoPub돋움체 Medium"/>
+          <w:sz w:val="22"/>
+          <w:szCs w:val="28"/>
         </w:rPr>
         <w:t xml:space="preserve"> vs </w:t>
       </w:r>
       <w:r>
         <w:rPr>
           <w:rFonts w:ascii="KoPub돋움체 Medium" w:eastAsia="KoPub돋움체 Medium"/>
+          <w:sz w:val="22"/>
+          <w:szCs w:val="28"/>
         </w:rPr>
         <w:t>next.js</w:t>
       </w:r>
@@ -388,11 +494,15 @@
         <w:ind w:leftChars="0"/>
         <w:rPr>
           <w:rFonts w:ascii="KoPub돋움체 Medium" w:eastAsia="KoPub돋움체 Medium"/>
-        </w:rPr>
-      </w:pPr>
-      <w:r>
-        <w:rPr>
-          <w:rFonts w:ascii="KoPub돋움체 Medium" w:eastAsia="KoPub돋움체 Medium"/>
+          <w:sz w:val="22"/>
+          <w:szCs w:val="28"/>
+        </w:rPr>
+      </w:pPr>
+      <w:r>
+        <w:rPr>
+          <w:rFonts w:ascii="KoPub돋움체 Medium" w:eastAsia="KoPub돋움체 Medium"/>
+          <w:sz w:val="22"/>
+          <w:szCs w:val="28"/>
         </w:rPr>
         <w:t>express framework</w:t>
       </w:r>
@@ -407,16 +517,18 @@
         <w:ind w:leftChars="0"/>
         <w:rPr>
           <w:rFonts w:ascii="KoPub돋움체 Medium" w:eastAsia="KoPub돋움체 Medium"/>
-        </w:rPr>
-      </w:pPr>
-      <w:r>
-        <w:rPr>
-          <w:rFonts w:ascii="KoPub돋움체 Medium" w:eastAsia="KoPub돋움체 Medium"/>
+          <w:sz w:val="22"/>
+          <w:szCs w:val="28"/>
+        </w:rPr>
+      </w:pPr>
+      <w:r>
+        <w:rPr>
+          <w:rFonts w:ascii="KoPub돋움체 Medium" w:eastAsia="KoPub돋움체 Medium"/>
+          <w:sz w:val="22"/>
+          <w:szCs w:val="28"/>
         </w:rPr>
         <w:t>req.query.something</w:t>
       </w:r>
-      <w:bookmarkStart w:id="0" w:name="_GoBack"/>
-      <w:bookmarkEnd w:id="0"/>
     </w:p>
     <w:p>
       <w:pPr>
@@ -428,11 +540,15 @@
         <w:ind w:leftChars="0"/>
         <w:rPr>
           <w:rFonts w:ascii="KoPub돋움체 Medium" w:eastAsia="KoPub돋움체 Medium"/>
-        </w:rPr>
-      </w:pPr>
-      <w:r>
-        <w:rPr>
-          <w:rFonts w:ascii="KoPub돋움체 Medium" w:eastAsia="KoPub돋움체 Medium"/>
+          <w:sz w:val="22"/>
+          <w:szCs w:val="28"/>
+        </w:rPr>
+      </w:pPr>
+      <w:r>
+        <w:rPr>
+          <w:rFonts w:ascii="KoPub돋움체 Medium" w:eastAsia="KoPub돋움체 Medium"/>
+          <w:sz w:val="22"/>
+          <w:szCs w:val="28"/>
         </w:rPr>
         <w:t>require</w:t>
       </w:r>
@@ -447,19 +563,23 @@
         <w:ind w:leftChars="0"/>
         <w:rPr>
           <w:rFonts w:ascii="KoPub돋움체 Medium" w:eastAsia="KoPub돋움체 Medium"/>
-        </w:rPr>
-      </w:pPr>
-      <w:proofErr w:type="spellStart"/>
-      <w:r>
-        <w:rPr>
-          <w:rFonts w:ascii="KoPub돋움체 Medium" w:eastAsia="KoPub돋움체 Medium"/>
+          <w:sz w:val="22"/>
+          <w:szCs w:val="28"/>
+        </w:rPr>
+      </w:pPr>
+      <w:r>
+        <w:rPr>
+          <w:rFonts w:ascii="KoPub돋움체 Medium" w:eastAsia="KoPub돋움체 Medium"/>
+          <w:sz w:val="22"/>
+          <w:szCs w:val="28"/>
         </w:rPr>
         <w:t>async</w:t>
       </w:r>
-      <w:proofErr w:type="spellEnd"/>
-      <w:r>
-        <w:rPr>
-          <w:rFonts w:ascii="KoPub돋움체 Medium" w:eastAsia="KoPub돋움체 Medium"/>
+      <w:r>
+        <w:rPr>
+          <w:rFonts w:ascii="KoPub돋움체 Medium" w:eastAsia="KoPub돋움체 Medium"/>
+          <w:sz w:val="22"/>
+          <w:szCs w:val="28"/>
         </w:rPr>
         <w:t>, try and catch</w:t>
       </w:r>
@@ -474,11 +594,15 @@
         <w:ind w:leftChars="0"/>
         <w:rPr>
           <w:rFonts w:ascii="KoPub돋움체 Medium" w:eastAsia="KoPub돋움체 Medium"/>
-        </w:rPr>
-      </w:pPr>
-      <w:r>
-        <w:rPr>
-          <w:rFonts w:ascii="KoPub돋움체 Medium" w:eastAsia="KoPub돋움체 Medium"/>
+          <w:sz w:val="22"/>
+          <w:szCs w:val="28"/>
+        </w:rPr>
+      </w:pPr>
+      <w:r>
+        <w:rPr>
+          <w:rFonts w:ascii="KoPub돋움체 Medium" w:eastAsia="KoPub돋움체 Medium"/>
+          <w:sz w:val="22"/>
+          <w:szCs w:val="28"/>
         </w:rPr>
         <w:t>await</w:t>
       </w:r>
@@ -492,42 +616,56 @@
         </w:numPr>
         <w:ind w:leftChars="0"/>
         <w:rPr>
-          <w:rFonts w:ascii="KoPub돋움체 Medium" w:eastAsia="KoPub돋움체 Medium" w:hint="eastAsia"/>
-        </w:rPr>
-      </w:pPr>
-      <w:r>
-        <w:rPr>
-          <w:rFonts w:ascii="KoPub돋움체 Medium" w:eastAsia="KoPub돋움체 Medium"/>
+          <w:rFonts w:ascii="KoPub돋움체 Medium" w:eastAsia="KoPub돋움체 Medium"/>
+          <w:sz w:val="22"/>
+          <w:szCs w:val="28"/>
+        </w:rPr>
+      </w:pPr>
+      <w:r>
+        <w:rPr>
+          <w:rFonts w:ascii="KoPub돋움체 Medium" w:eastAsia="KoPub돋움체 Medium"/>
+          <w:sz w:val="22"/>
+          <w:szCs w:val="28"/>
         </w:rPr>
         <w:t xml:space="preserve">status 200, </w:t>
       </w:r>
       <w:r>
         <w:rPr>
           <w:rFonts w:ascii="KoPub돋움체 Medium" w:eastAsia="KoPub돋움체 Medium"/>
+          <w:sz w:val="22"/>
+          <w:szCs w:val="28"/>
         </w:rPr>
         <w:t>400,</w:t>
       </w:r>
       <w:r>
         <w:rPr>
           <w:rFonts w:ascii="KoPub돋움체 Medium" w:eastAsia="KoPub돋움체 Medium"/>
+          <w:sz w:val="22"/>
+          <w:szCs w:val="28"/>
         </w:rPr>
         <w:t xml:space="preserve"> 401,</w:t>
       </w:r>
       <w:r>
         <w:rPr>
           <w:rFonts w:ascii="KoPub돋움체 Medium" w:eastAsia="KoPub돋움체 Medium"/>
+          <w:sz w:val="22"/>
+          <w:szCs w:val="28"/>
         </w:rPr>
         <w:t xml:space="preserve"> 404,</w:t>
       </w:r>
       <w:r>
         <w:rPr>
           <w:rFonts w:ascii="KoPub돋움체 Medium" w:eastAsia="KoPub돋움체 Medium"/>
+          <w:sz w:val="22"/>
+          <w:szCs w:val="28"/>
         </w:rPr>
         <w:t xml:space="preserve"> </w:t>
       </w:r>
       <w:r>
         <w:rPr>
           <w:rFonts w:ascii="KoPub돋움체 Medium" w:eastAsia="KoPub돋움체 Medium"/>
+          <w:sz w:val="22"/>
+          <w:szCs w:val="28"/>
         </w:rPr>
         <w:t>500</w:t>
       </w:r>
@@ -537,6 +675,8 @@
         <w:rPr>
           <w:rFonts w:ascii="KoPub돋움체 Medium" w:eastAsia="KoPub돋움체 Medium"/>
           <w:b/>
+          <w:sz w:val="22"/>
+          <w:szCs w:val="28"/>
         </w:rPr>
       </w:pPr>
     </w:p>
@@ -551,12 +691,16 @@
         <w:rPr>
           <w:rFonts w:ascii="KoPub돋움체 Medium" w:eastAsia="KoPub돋움체 Medium"/>
           <w:b/>
+          <w:sz w:val="22"/>
+          <w:szCs w:val="28"/>
         </w:rPr>
       </w:pPr>
       <w:r>
         <w:rPr>
           <w:rFonts w:ascii="KoPub돋움체 Medium" w:eastAsia="KoPub돋움체 Medium"/>
           <w:b/>
+          <w:sz w:val="22"/>
+          <w:szCs w:val="28"/>
         </w:rPr>
         <w:t>installed m</w:t>
       </w:r>
@@ -564,6 +708,8 @@
         <w:rPr>
           <w:rFonts w:ascii="KoPub돋움체 Medium" w:eastAsia="KoPub돋움체 Medium" w:hint="eastAsia"/>
           <w:b/>
+          <w:sz w:val="22"/>
+          <w:szCs w:val="28"/>
         </w:rPr>
         <w:t>odule</w:t>
       </w:r>
@@ -571,6 +717,8 @@
         <w:rPr>
           <w:rFonts w:ascii="KoPub돋움체 Medium" w:eastAsia="KoPub돋움체 Medium"/>
           <w:b/>
+          <w:sz w:val="22"/>
+          <w:szCs w:val="28"/>
         </w:rPr>
         <w:t>s</w:t>
       </w:r>
@@ -585,16 +733,28 @@
         <w:ind w:leftChars="0"/>
         <w:rPr>
           <w:rFonts w:ascii="KoPub돋움체 Medium" w:eastAsia="KoPub돋움체 Medium"/>
-        </w:rPr>
-      </w:pPr>
-      <w:proofErr w:type="spellStart"/>
-      <w:r>
-        <w:rPr>
-          <w:rFonts w:ascii="KoPub돋움체 Medium" w:eastAsia="KoPub돋움체 Medium"/>
+          <w:sz w:val="22"/>
+          <w:szCs w:val="28"/>
+        </w:rPr>
+      </w:pPr>
+      <w:proofErr w:type="spellStart"/>
+      <w:r>
+        <w:rPr>
+          <w:rFonts w:ascii="KoPub돋움체 Medium" w:eastAsia="KoPub돋움체 Medium"/>
+          <w:sz w:val="22"/>
+          <w:szCs w:val="28"/>
         </w:rPr>
         <w:t>axios</w:t>
       </w:r>
       <w:proofErr w:type="spellEnd"/>
+      <w:r>
+        <w:rPr>
+          <w:rFonts w:ascii="KoPub돋움체 Medium" w:eastAsia="KoPub돋움체 Medium"/>
+          <w:sz w:val="22"/>
+          <w:szCs w:val="28"/>
+        </w:rPr>
+        <w:t xml:space="preserve"> library</w:t>
+      </w:r>
     </w:p>
     <w:p>
       <w:pPr>
@@ -606,12 +766,16 @@
         <w:ind w:leftChars="0"/>
         <w:rPr>
           <w:rFonts w:ascii="KoPub돋움체 Medium" w:eastAsia="KoPub돋움체 Medium"/>
-        </w:rPr>
-      </w:pPr>
-      <w:proofErr w:type="spellStart"/>
-      <w:r>
-        <w:rPr>
-          <w:rFonts w:ascii="KoPub돋움체 Medium" w:eastAsia="KoPub돋움체 Medium"/>
+          <w:sz w:val="22"/>
+          <w:szCs w:val="28"/>
+        </w:rPr>
+      </w:pPr>
+      <w:proofErr w:type="spellStart"/>
+      <w:r>
+        <w:rPr>
+          <w:rFonts w:ascii="KoPub돋움체 Medium" w:eastAsia="KoPub돋움체 Medium"/>
+          <w:sz w:val="22"/>
+          <w:szCs w:val="28"/>
         </w:rPr>
         <w:t>dotenv</w:t>
       </w:r>
@@ -627,16 +791,36 @@
         <w:ind w:leftChars="0"/>
         <w:rPr>
           <w:rFonts w:ascii="KoPub돋움체 Medium" w:eastAsia="KoPub돋움체 Medium"/>
-        </w:rPr>
-      </w:pPr>
-      <w:proofErr w:type="spellStart"/>
-      <w:r>
-        <w:rPr>
-          <w:rFonts w:ascii="KoPub돋움체 Medium" w:eastAsia="KoPub돋움체 Medium"/>
+          <w:sz w:val="22"/>
+          <w:szCs w:val="28"/>
+        </w:rPr>
+      </w:pPr>
+      <w:proofErr w:type="spellStart"/>
+      <w:r>
+        <w:rPr>
+          <w:rFonts w:ascii="KoPub돋움체 Medium" w:eastAsia="KoPub돋움체 Medium"/>
+          <w:sz w:val="22"/>
+          <w:szCs w:val="28"/>
         </w:rPr>
         <w:t>multer</w:t>
       </w:r>
       <w:proofErr w:type="spellEnd"/>
+      <w:r>
+        <w:rPr>
+          <w:rFonts w:ascii="KoPub돋움체 Medium" w:eastAsia="KoPub돋움체 Medium"/>
+          <w:sz w:val="22"/>
+          <w:szCs w:val="28"/>
+        </w:rPr>
+        <w:t xml:space="preserve"> </w:t>
+      </w:r>
+      <w:r>
+        <w:rPr>
+          <w:rFonts w:ascii="KoPub돋움체 Medium" w:eastAsia="KoPub돋움체 Medium" w:hint="eastAsia"/>
+          <w:sz w:val="22"/>
+          <w:szCs w:val="28"/>
+        </w:rPr>
+        <w:t>library</w:t>
+      </w:r>
     </w:p>
     <w:p>
       <w:pPr>
@@ -648,11 +832,15 @@
         <w:ind w:leftChars="0"/>
         <w:rPr>
           <w:rFonts w:ascii="KoPub돋움체 Medium" w:eastAsia="KoPub돋움체 Medium"/>
-        </w:rPr>
-      </w:pPr>
-      <w:r>
-        <w:rPr>
-          <w:rFonts w:ascii="KoPub돋움체 Medium" w:eastAsia="KoPub돋움체 Medium"/>
+          <w:sz w:val="22"/>
+          <w:szCs w:val="28"/>
+        </w:rPr>
+      </w:pPr>
+      <w:r>
+        <w:rPr>
+          <w:rFonts w:ascii="KoPub돋움체 Medium" w:eastAsia="KoPub돋움체 Medium"/>
+          <w:sz w:val="22"/>
+          <w:szCs w:val="28"/>
         </w:rPr>
         <w:t>router</w:t>
       </w:r>
@@ -667,12 +855,16 @@
         <w:ind w:leftChars="0"/>
         <w:rPr>
           <w:rFonts w:ascii="KoPub돋움체 Medium" w:eastAsia="KoPub돋움체 Medium"/>
-        </w:rPr>
-      </w:pPr>
-      <w:proofErr w:type="spellStart"/>
-      <w:r>
-        <w:rPr>
-          <w:rFonts w:ascii="KoPub돋움체 Medium" w:eastAsia="KoPub돋움체 Medium"/>
+          <w:sz w:val="22"/>
+          <w:szCs w:val="28"/>
+        </w:rPr>
+      </w:pPr>
+      <w:proofErr w:type="spellStart"/>
+      <w:r>
+        <w:rPr>
+          <w:rFonts w:ascii="KoPub돋움체 Medium" w:eastAsia="KoPub돋움체 Medium"/>
+          <w:sz w:val="22"/>
+          <w:szCs w:val="28"/>
         </w:rPr>
         <w:t>bcrypt</w:t>
       </w:r>
@@ -680,6 +872,8 @@
       <w:r>
         <w:rPr>
           <w:rFonts w:ascii="KoPub돋움체 Medium" w:eastAsia="KoPub돋움체 Medium"/>
+          <w:sz w:val="22"/>
+          <w:szCs w:val="28"/>
         </w:rPr>
         <w:t xml:space="preserve"> library</w:t>
       </w:r>
@@ -694,11 +888,15 @@
         <w:ind w:leftChars="0"/>
         <w:rPr>
           <w:rFonts w:ascii="KoPub돋움체 Medium" w:eastAsia="KoPub돋움체 Medium"/>
-        </w:rPr>
-      </w:pPr>
-      <w:r>
-        <w:rPr>
-          <w:rFonts w:ascii="KoPub돋움체 Medium" w:eastAsia="KoPub돋움체 Medium"/>
+          <w:sz w:val="22"/>
+          <w:szCs w:val="28"/>
+        </w:rPr>
+      </w:pPr>
+      <w:r>
+        <w:rPr>
+          <w:rFonts w:ascii="KoPub돋움체 Medium" w:eastAsia="KoPub돋움체 Medium"/>
+          <w:sz w:val="22"/>
+          <w:szCs w:val="28"/>
         </w:rPr>
         <w:t xml:space="preserve">await </w:t>
       </w:r>
@@ -706,6 +904,8 @@
       <w:r>
         <w:rPr>
           <w:rFonts w:ascii="KoPub돋움체 Medium" w:eastAsia="KoPub돋움체 Medium"/>
+          <w:sz w:val="22"/>
+          <w:szCs w:val="28"/>
         </w:rPr>
         <w:t>genSalt</w:t>
       </w:r>
@@ -713,28 +913,18 @@
       <w:r>
         <w:rPr>
           <w:rFonts w:ascii="KoPub돋움체 Medium" w:eastAsia="KoPub돋움체 Medium"/>
+          <w:sz w:val="22"/>
+          <w:szCs w:val="28"/>
         </w:rPr>
         <w:t>(N)</w:t>
       </w:r>
       <w:r>
         <w:rPr>
           <w:rFonts w:ascii="KoPub돋움체 Medium" w:eastAsia="KoPub돋움체 Medium"/>
-        </w:rPr>
-        <w:t xml:space="preserve">, await </w:t>
-      </w:r>
-      <w:proofErr w:type="gramStart"/>
-      <w:r>
-        <w:rPr>
-          <w:rFonts w:ascii="KoPub돋움체 Medium" w:eastAsia="KoPub돋움체 Medium"/>
-        </w:rPr>
-        <w:t>hash(</w:t>
-      </w:r>
-      <w:proofErr w:type="gramEnd"/>
-      <w:r>
-        <w:rPr>
-          <w:rFonts w:ascii="KoPub돋움체 Medium" w:eastAsia="KoPub돋움체 Medium"/>
-        </w:rPr>
-        <w:t>string, salt)</w:t>
+          <w:sz w:val="22"/>
+          <w:szCs w:val="28"/>
+        </w:rPr>
+        <w:t>, await hash(string, salt)</w:t>
       </w:r>
     </w:p>
     <w:p>
@@ -747,11 +937,15 @@
         <w:ind w:leftChars="0"/>
         <w:rPr>
           <w:rFonts w:ascii="KoPub돋움체 Medium" w:eastAsia="KoPub돋움체 Medium"/>
-        </w:rPr>
-      </w:pPr>
-      <w:r>
-        <w:rPr>
-          <w:rFonts w:ascii="KoPub돋움체 Medium" w:eastAsia="KoPub돋움체 Medium"/>
+          <w:sz w:val="22"/>
+          <w:szCs w:val="28"/>
+        </w:rPr>
+      </w:pPr>
+      <w:r>
+        <w:rPr>
+          <w:rFonts w:ascii="KoPub돋움체 Medium" w:eastAsia="KoPub돋움체 Medium"/>
+          <w:sz w:val="22"/>
+          <w:szCs w:val="28"/>
         </w:rPr>
         <w:t xml:space="preserve">yarn vs </w:t>
       </w:r>
@@ -759,6 +953,8 @@
       <w:r>
         <w:rPr>
           <w:rFonts w:ascii="KoPub돋움체 Medium" w:eastAsia="KoPub돋움체 Medium"/>
+          <w:sz w:val="22"/>
+          <w:szCs w:val="28"/>
         </w:rPr>
         <w:t>npm</w:t>
       </w:r>
@@ -774,11 +970,15 @@
         <w:ind w:leftChars="0"/>
         <w:rPr>
           <w:rFonts w:ascii="KoPub돋움체 Medium" w:eastAsia="KoPub돋움체 Medium"/>
-        </w:rPr>
-      </w:pPr>
-      <w:r>
-        <w:rPr>
-          <w:rFonts w:ascii="KoPub돋움체 Medium" w:eastAsia="KoPub돋움체 Medium"/>
+          <w:sz w:val="22"/>
+          <w:szCs w:val="28"/>
+        </w:rPr>
+      </w:pPr>
+      <w:r>
+        <w:rPr>
+          <w:rFonts w:ascii="KoPub돋움체 Medium" w:eastAsia="KoPub돋움체 Medium"/>
+          <w:sz w:val="22"/>
+          <w:szCs w:val="28"/>
         </w:rPr>
         <w:t>rest API</w:t>
       </w:r>
@@ -789,6 +989,8 @@
         <w:ind w:leftChars="0" w:left="567"/>
         <w:rPr>
           <w:rFonts w:ascii="KoPub돋움체 Medium" w:eastAsia="KoPub돋움체 Medium"/>
+          <w:sz w:val="22"/>
+          <w:szCs w:val="28"/>
         </w:rPr>
       </w:pPr>
     </w:p>
@@ -803,12 +1005,16 @@
         <w:rPr>
           <w:rFonts w:ascii="KoPub돋움체 Medium" w:eastAsia="KoPub돋움체 Medium"/>
           <w:b/>
+          <w:sz w:val="22"/>
+          <w:szCs w:val="28"/>
         </w:rPr>
       </w:pPr>
       <w:r>
         <w:rPr>
           <w:rFonts w:ascii="KoPub돋움체 Medium" w:eastAsia="KoPub돋움체 Medium"/>
           <w:b/>
+          <w:sz w:val="22"/>
+          <w:szCs w:val="28"/>
         </w:rPr>
         <w:t>installation</w:t>
       </w:r>
@@ -823,11 +1029,15 @@
         <w:ind w:leftChars="0"/>
         <w:rPr>
           <w:rFonts w:ascii="KoPub돋움체 Medium" w:eastAsia="KoPub돋움체 Medium"/>
+          <w:sz w:val="22"/>
+          <w:szCs w:val="28"/>
         </w:rPr>
       </w:pPr>
       <w:r>
         <w:rPr>
           <w:rFonts w:ascii="KoPub돋움체 Medium" w:eastAsia="KoPub돋움체 Medium" w:hint="eastAsia"/>
+          <w:sz w:val="22"/>
+          <w:szCs w:val="28"/>
         </w:rPr>
         <w:t>front-end</w:t>
       </w:r>
@@ -842,11 +1052,15 @@
         <w:ind w:leftChars="0"/>
         <w:rPr>
           <w:rFonts w:ascii="KoPub돋움체 Medium" w:eastAsia="KoPub돋움체 Medium"/>
+          <w:sz w:val="22"/>
+          <w:szCs w:val="28"/>
         </w:rPr>
       </w:pPr>
       <w:r>
         <w:rPr>
           <w:rFonts w:ascii="KoPub돋움체 Medium" w:eastAsia="KoPub돋움체 Medium" w:hint="eastAsia"/>
+          <w:sz w:val="22"/>
+          <w:szCs w:val="28"/>
         </w:rPr>
         <w:t xml:space="preserve">create-react-project: </w:t>
       </w:r>
@@ -854,6 +1068,8 @@
       <w:r>
         <w:rPr>
           <w:rFonts w:ascii="KoPub돋움체 Medium" w:eastAsia="KoPub돋움체 Medium" w:hint="eastAsia"/>
+          <w:sz w:val="22"/>
+          <w:szCs w:val="28"/>
         </w:rPr>
         <w:t>npx</w:t>
       </w:r>
@@ -861,17 +1077,216 @@
       <w:r>
         <w:rPr>
           <w:rFonts w:ascii="KoPub돋움체 Medium" w:eastAsia="KoPub돋움체 Medium" w:hint="eastAsia"/>
-        </w:rPr>
-        <w:t xml:space="preserve"> create-react-</w:t>
-      </w:r>
-      <w:proofErr w:type="gramStart"/>
+          <w:sz w:val="22"/>
+          <w:szCs w:val="28"/>
+        </w:rPr>
+        <w:t xml:space="preserve"> create-react-app .</w:t>
+      </w:r>
+    </w:p>
+    <w:p>
+      <w:pPr>
+        <w:pStyle w:val="a3"/>
+        <w:numPr>
+          <w:ilvl w:val="1"/>
+          <w:numId w:val="2"/>
+        </w:numPr>
+        <w:ind w:leftChars="0"/>
+        <w:rPr>
+          <w:rFonts w:ascii="KoPub돋움체 Medium" w:eastAsia="KoPub돋움체 Medium"/>
+          <w:sz w:val="22"/>
+          <w:szCs w:val="28"/>
+        </w:rPr>
+      </w:pPr>
+      <w:r>
+        <w:rPr>
+          <w:rFonts w:ascii="KoPub돋움체 Medium" w:eastAsia="KoPub돋움체 Medium"/>
+          <w:sz w:val="22"/>
+          <w:szCs w:val="28"/>
+        </w:rPr>
+        <w:lastRenderedPageBreak/>
+        <w:t>back-end</w:t>
+      </w:r>
+    </w:p>
+    <w:p>
+      <w:pPr>
+        <w:pStyle w:val="a3"/>
+        <w:numPr>
+          <w:ilvl w:val="2"/>
+          <w:numId w:val="2"/>
+        </w:numPr>
+        <w:ind w:leftChars="0"/>
+        <w:rPr>
+          <w:rFonts w:ascii="KoPub돋움체 Medium" w:eastAsia="KoPub돋움체 Medium"/>
+          <w:sz w:val="22"/>
+          <w:szCs w:val="28"/>
+        </w:rPr>
+      </w:pPr>
       <w:r>
         <w:rPr>
           <w:rFonts w:ascii="KoPub돋움체 Medium" w:eastAsia="KoPub돋움체 Medium" w:hint="eastAsia"/>
-        </w:rPr>
-        <w:t>app .</w:t>
-      </w:r>
-      <w:proofErr w:type="gramEnd"/>
+          <w:sz w:val="22"/>
+          <w:szCs w:val="28"/>
+        </w:rPr>
+        <w:t xml:space="preserve">yarn add express mongoose </w:t>
+      </w:r>
+      <w:proofErr w:type="spellStart"/>
+      <w:r>
+        <w:rPr>
+          <w:rFonts w:ascii="KoPub돋움체 Medium" w:eastAsia="KoPub돋움체 Medium" w:hint="eastAsia"/>
+          <w:sz w:val="22"/>
+          <w:szCs w:val="28"/>
+        </w:rPr>
+        <w:t>dotenv</w:t>
+      </w:r>
+      <w:proofErr w:type="spellEnd"/>
+      <w:r>
+        <w:rPr>
+          <w:rFonts w:ascii="KoPub돋움체 Medium" w:eastAsia="KoPub돋움체 Medium"/>
+          <w:sz w:val="22"/>
+          <w:szCs w:val="28"/>
+        </w:rPr>
+        <w:t>(</w:t>
+      </w:r>
+      <w:r>
+        <w:rPr>
+          <w:rFonts w:ascii="KoPub돋움체 Medium" w:eastAsia="KoPub돋움체 Medium" w:hint="eastAsia"/>
+          <w:sz w:val="22"/>
+          <w:szCs w:val="28"/>
+        </w:rPr>
+        <w:t xml:space="preserve">security) </w:t>
+      </w:r>
+      <w:proofErr w:type="spellStart"/>
+      <w:r>
+        <w:rPr>
+          <w:rFonts w:ascii="KoPub돋움체 Medium" w:eastAsia="KoPub돋움체 Medium" w:hint="eastAsia"/>
+          <w:sz w:val="22"/>
+          <w:szCs w:val="28"/>
+        </w:rPr>
+        <w:t>multer</w:t>
+      </w:r>
+      <w:proofErr w:type="spellEnd"/>
+      <w:r>
+        <w:rPr>
+          <w:rFonts w:ascii="KoPub돋움체 Medium" w:eastAsia="KoPub돋움체 Medium" w:hint="eastAsia"/>
+          <w:sz w:val="22"/>
+          <w:szCs w:val="28"/>
+        </w:rPr>
+        <w:t xml:space="preserve">(upload </w:t>
+      </w:r>
+      <w:proofErr w:type="spellStart"/>
+      <w:r>
+        <w:rPr>
+          <w:rFonts w:ascii="KoPub돋움체 Medium" w:eastAsia="KoPub돋움체 Medium" w:hint="eastAsia"/>
+          <w:sz w:val="22"/>
+          <w:szCs w:val="28"/>
+        </w:rPr>
+        <w:t>imgs</w:t>
+      </w:r>
+      <w:proofErr w:type="spellEnd"/>
+      <w:r>
+        <w:rPr>
+          <w:rFonts w:ascii="KoPub돋움체 Medium" w:eastAsia="KoPub돋움체 Medium" w:hint="eastAsia"/>
+          <w:sz w:val="22"/>
+          <w:szCs w:val="28"/>
+        </w:rPr>
+        <w:t>)</w:t>
+      </w:r>
+      <w:r>
+        <w:rPr>
+          <w:rFonts w:ascii="KoPub돋움체 Medium" w:eastAsia="KoPub돋움체 Medium"/>
+          <w:sz w:val="22"/>
+          <w:szCs w:val="28"/>
+        </w:rPr>
+        <w:t xml:space="preserve"> * if you </w:t>
+      </w:r>
+      <w:proofErr w:type="spellStart"/>
+      <w:r>
+        <w:rPr>
+          <w:rFonts w:ascii="KoPub돋움체 Medium" w:eastAsia="KoPub돋움체 Medium"/>
+          <w:sz w:val="22"/>
+          <w:szCs w:val="28"/>
+        </w:rPr>
+        <w:t>wanna</w:t>
+      </w:r>
+      <w:proofErr w:type="spellEnd"/>
+      <w:r>
+        <w:rPr>
+          <w:rFonts w:ascii="KoPub돋움체 Medium" w:eastAsia="KoPub돋움체 Medium"/>
+          <w:sz w:val="22"/>
+          <w:szCs w:val="28"/>
+        </w:rPr>
+        <w:t xml:space="preserve"> install these by </w:t>
+      </w:r>
+      <w:proofErr w:type="spellStart"/>
+      <w:r>
+        <w:rPr>
+          <w:rFonts w:ascii="KoPub돋움체 Medium" w:eastAsia="KoPub돋움체 Medium"/>
+          <w:sz w:val="22"/>
+          <w:szCs w:val="28"/>
+        </w:rPr>
+        <w:t>npm</w:t>
+      </w:r>
+      <w:proofErr w:type="spellEnd"/>
+      <w:r>
+        <w:rPr>
+          <w:rFonts w:ascii="KoPub돋움체 Medium" w:eastAsia="KoPub돋움체 Medium"/>
+          <w:sz w:val="22"/>
+          <w:szCs w:val="28"/>
+        </w:rPr>
+        <w:t xml:space="preserve"> you should write like this: </w:t>
+      </w:r>
+      <w:proofErr w:type="spellStart"/>
+      <w:r>
+        <w:rPr>
+          <w:rFonts w:ascii="KoPub돋움체 Medium" w:eastAsia="KoPub돋움체 Medium"/>
+          <w:sz w:val="22"/>
+          <w:szCs w:val="28"/>
+        </w:rPr>
+        <w:t>npm</w:t>
+      </w:r>
+      <w:proofErr w:type="spellEnd"/>
+      <w:r>
+        <w:rPr>
+          <w:rFonts w:ascii="KoPub돋움체 Medium" w:eastAsia="KoPub돋움체 Medium"/>
+          <w:sz w:val="22"/>
+          <w:szCs w:val="28"/>
+        </w:rPr>
+        <w:t xml:space="preserve"> install &lt;modules&gt;</w:t>
+      </w:r>
+    </w:p>
+    <w:p>
+      <w:pPr>
+        <w:rPr>
+          <w:rFonts w:ascii="KoPub돋움체 Medium" w:eastAsia="KoPub돋움체 Medium"/>
+          <w:sz w:val="22"/>
+          <w:szCs w:val="28"/>
+        </w:rPr>
+      </w:pPr>
+    </w:p>
+    <w:p>
+      <w:pPr>
+        <w:pStyle w:val="a3"/>
+        <w:numPr>
+          <w:ilvl w:val="0"/>
+          <w:numId w:val="2"/>
+        </w:numPr>
+        <w:ind w:leftChars="0"/>
+        <w:rPr>
+          <w:rFonts w:ascii="KoPub돋움체 Medium" w:eastAsia="KoPub돋움체 Medium"/>
+          <w:b/>
+          <w:sz w:val="22"/>
+          <w:szCs w:val="28"/>
+        </w:rPr>
+      </w:pPr>
+      <w:r>
+        <w:rPr>
+          <w:rFonts w:ascii="KoPub돋움체 Medium" w:eastAsia="KoPub돋움체 Medium"/>
+          <w:b/>
+          <w:sz w:val="22"/>
+          <w:szCs w:val="28"/>
+        </w:rPr>
+        <w:t>used-fonts</w:t>
+      </w:r>
     </w:p>
     <w:p>
       <w:pPr>
@@ -883,217 +1298,34 @@
         <w:ind w:leftChars="0"/>
         <w:rPr>
           <w:rFonts w:ascii="KoPub돋움체 Medium" w:eastAsia="KoPub돋움체 Medium"/>
-        </w:rPr>
-      </w:pPr>
-      <w:r>
-        <w:rPr>
-          <w:rFonts w:ascii="KoPub돋움체 Medium" w:eastAsia="KoPub돋움체 Medium"/>
-        </w:rPr>
-        <w:t>back-end</w:t>
-      </w:r>
-    </w:p>
-    <w:p>
-      <w:pPr>
-        <w:pStyle w:val="a3"/>
-        <w:numPr>
-          <w:ilvl w:val="2"/>
-          <w:numId w:val="2"/>
-        </w:numPr>
-        <w:ind w:leftChars="0"/>
-        <w:rPr>
-          <w:rFonts w:ascii="KoPub돋움체 Medium" w:eastAsia="KoPub돋움체 Medium"/>
-        </w:rPr>
-      </w:pPr>
+          <w:sz w:val="22"/>
+          <w:szCs w:val="28"/>
+        </w:rPr>
+      </w:pPr>
+      <w:proofErr w:type="spellStart"/>
       <w:r>
         <w:rPr>
           <w:rFonts w:ascii="KoPub돋움체 Medium" w:eastAsia="KoPub돋움체 Medium" w:hint="eastAsia"/>
-        </w:rPr>
-        <w:t xml:space="preserve">yarn add express mongoose </w:t>
-      </w:r>
-      <w:proofErr w:type="spellStart"/>
+          <w:sz w:val="22"/>
+          <w:szCs w:val="28"/>
+        </w:rPr>
+        <w:t>josefin</w:t>
+      </w:r>
+      <w:proofErr w:type="spellEnd"/>
       <w:r>
         <w:rPr>
           <w:rFonts w:ascii="KoPub돋움체 Medium" w:eastAsia="KoPub돋움체 Medium" w:hint="eastAsia"/>
-        </w:rPr>
-        <w:t>dotenv</w:t>
-      </w:r>
-      <w:proofErr w:type="spellEnd"/>
-      <w:r>
-        <w:rPr>
-          <w:rFonts w:ascii="KoPub돋움체 Medium" w:eastAsia="KoPub돋움체 Medium"/>
-        </w:rPr>
-        <w:t>(</w:t>
-      </w:r>
+          <w:sz w:val="22"/>
+          <w:szCs w:val="28"/>
+        </w:rPr>
+        <w:t xml:space="preserve">, lora, </w:t>
+      </w:r>
+      <w:proofErr w:type="spellStart"/>
       <w:r>
         <w:rPr>
           <w:rFonts w:ascii="KoPub돋움체 Medium" w:eastAsia="KoPub돋움체 Medium" w:hint="eastAsia"/>
-        </w:rPr>
-        <w:t xml:space="preserve">security) </w:t>
-      </w:r>
-      <w:proofErr w:type="spellStart"/>
-      <w:proofErr w:type="gramStart"/>
-      <w:r>
-        <w:rPr>
-          <w:rFonts w:ascii="KoPub돋움체 Medium" w:eastAsia="KoPub돋움체 Medium" w:hint="eastAsia"/>
-        </w:rPr>
-        <w:t>multer</w:t>
-      </w:r>
-      <w:proofErr w:type="spellEnd"/>
-      <w:r>
-        <w:rPr>
-          <w:rFonts w:ascii="KoPub돋움체 Medium" w:eastAsia="KoPub돋움체 Medium" w:hint="eastAsia"/>
-        </w:rPr>
-        <w:t>(</w:t>
-      </w:r>
-      <w:proofErr w:type="gramEnd"/>
-      <w:r>
-        <w:rPr>
-          <w:rFonts w:ascii="KoPub돋움체 Medium" w:eastAsia="KoPub돋움체 Medium" w:hint="eastAsia"/>
-        </w:rPr>
-        <w:t xml:space="preserve">upload </w:t>
-      </w:r>
-      <w:proofErr w:type="spellStart"/>
-      <w:r>
-        <w:rPr>
-          <w:rFonts w:ascii="KoPub돋움체 Medium" w:eastAsia="KoPub돋움체 Medium" w:hint="eastAsia"/>
-        </w:rPr>
-        <w:t>imgs</w:t>
-      </w:r>
-      <w:proofErr w:type="spellEnd"/>
-      <w:r>
-        <w:rPr>
-          <w:rFonts w:ascii="KoPub돋움체 Medium" w:eastAsia="KoPub돋움체 Medium" w:hint="eastAsia"/>
-        </w:rPr>
-        <w:t>)</w:t>
-      </w:r>
-      <w:r>
-        <w:rPr>
-          <w:rFonts w:ascii="KoPub돋움체 Medium" w:eastAsia="KoPub돋움체 Medium"/>
-        </w:rPr>
-        <w:t xml:space="preserve"> * if you </w:t>
-      </w:r>
-      <w:proofErr w:type="spellStart"/>
-      <w:r>
-        <w:rPr>
-          <w:rFonts w:ascii="KoPub돋움체 Medium" w:eastAsia="KoPub돋움체 Medium"/>
-        </w:rPr>
-        <w:t>wanna</w:t>
-      </w:r>
-      <w:proofErr w:type="spellEnd"/>
-      <w:r>
-        <w:rPr>
-          <w:rFonts w:ascii="KoPub돋움체 Medium" w:eastAsia="KoPub돋움체 Medium"/>
-        </w:rPr>
-        <w:t xml:space="preserve"> install these by </w:t>
-      </w:r>
-      <w:proofErr w:type="spellStart"/>
-      <w:r>
-        <w:rPr>
-          <w:rFonts w:ascii="KoPub돋움체 Medium" w:eastAsia="KoPub돋움체 Medium"/>
-        </w:rPr>
-        <w:t>npm</w:t>
-      </w:r>
-      <w:proofErr w:type="spellEnd"/>
-      <w:r>
-        <w:rPr>
-          <w:rFonts w:ascii="KoPub돋움체 Medium" w:eastAsia="KoPub돋움체 Medium"/>
-        </w:rPr>
-        <w:t xml:space="preserve"> you </w:t>
-      </w:r>
-      <w:r>
-        <w:rPr>
-          <w:rFonts w:ascii="KoPub돋움체 Medium" w:eastAsia="KoPub돋움체 Medium"/>
-        </w:rPr>
-        <w:lastRenderedPageBreak/>
-        <w:t xml:space="preserve">should write like this: </w:t>
-      </w:r>
-      <w:proofErr w:type="spellStart"/>
-      <w:r>
-        <w:rPr>
-          <w:rFonts w:ascii="KoPub돋움체 Medium" w:eastAsia="KoPub돋움체 Medium"/>
-        </w:rPr>
-        <w:t>npm</w:t>
-      </w:r>
-      <w:proofErr w:type="spellEnd"/>
-      <w:r>
-        <w:rPr>
-          <w:rFonts w:ascii="KoPub돋움체 Medium" w:eastAsia="KoPub돋움체 Medium"/>
-        </w:rPr>
-        <w:t xml:space="preserve"> install &lt;modules&gt;</w:t>
-      </w:r>
-    </w:p>
-    <w:p>
-      <w:pPr>
-        <w:rPr>
-          <w:rFonts w:ascii="KoPub돋움체 Medium" w:eastAsia="KoPub돋움체 Medium"/>
-        </w:rPr>
-      </w:pPr>
-    </w:p>
-    <w:p>
-      <w:pPr>
-        <w:pStyle w:val="a3"/>
-        <w:numPr>
-          <w:ilvl w:val="0"/>
-          <w:numId w:val="2"/>
-        </w:numPr>
-        <w:ind w:leftChars="0"/>
-        <w:rPr>
-          <w:rFonts w:ascii="KoPub돋움체 Medium" w:eastAsia="KoPub돋움체 Medium"/>
-          <w:b/>
-        </w:rPr>
-      </w:pPr>
-      <w:r>
-        <w:rPr>
-          <w:rFonts w:ascii="KoPub돋움체 Medium" w:eastAsia="KoPub돋움체 Medium"/>
-          <w:b/>
-        </w:rPr>
-        <w:t>used-fonts</w:t>
-      </w:r>
-    </w:p>
-    <w:p>
-      <w:pPr>
-        <w:pStyle w:val="a3"/>
-        <w:numPr>
-          <w:ilvl w:val="1"/>
-          <w:numId w:val="2"/>
-        </w:numPr>
-        <w:ind w:leftChars="0"/>
-        <w:rPr>
-          <w:rFonts w:ascii="KoPub돋움체 Medium" w:eastAsia="KoPub돋움체 Medium"/>
-        </w:rPr>
-      </w:pPr>
-      <w:proofErr w:type="spellStart"/>
-      <w:r>
-        <w:rPr>
-          <w:rFonts w:ascii="KoPub돋움체 Medium" w:eastAsia="KoPub돋움체 Medium" w:hint="eastAsia"/>
-        </w:rPr>
-        <w:t>josefin</w:t>
-      </w:r>
-      <w:proofErr w:type="spellEnd"/>
-      <w:r>
-        <w:rPr>
-          <w:rFonts w:ascii="KoPub돋움체 Medium" w:eastAsia="KoPub돋움체 Medium" w:hint="eastAsia"/>
-        </w:rPr>
-        <w:t xml:space="preserve">, </w:t>
-      </w:r>
-      <w:proofErr w:type="spellStart"/>
-      <w:r>
-        <w:rPr>
-          <w:rFonts w:ascii="KoPub돋움체 Medium" w:eastAsia="KoPub돋움체 Medium" w:hint="eastAsia"/>
-        </w:rPr>
-        <w:t>lora</w:t>
-      </w:r>
-      <w:proofErr w:type="spellEnd"/>
-      <w:r>
-        <w:rPr>
-          <w:rFonts w:ascii="KoPub돋움체 Medium" w:eastAsia="KoPub돋움체 Medium" w:hint="eastAsia"/>
-        </w:rPr>
-        <w:t xml:space="preserve">, </w:t>
-      </w:r>
-      <w:proofErr w:type="spellStart"/>
-      <w:r>
-        <w:rPr>
-          <w:rFonts w:ascii="KoPub돋움체 Medium" w:eastAsia="KoPub돋움체 Medium" w:hint="eastAsia"/>
+          <w:sz w:val="22"/>
+          <w:szCs w:val="28"/>
         </w:rPr>
         <w:t>varela</w:t>
       </w:r>
@@ -1103,6 +1335,8 @@
       <w:pPr>
         <w:rPr>
           <w:rFonts w:ascii="KoPub돋움체 Medium" w:eastAsia="KoPub돋움체 Medium"/>
+          <w:sz w:val="22"/>
+          <w:szCs w:val="28"/>
         </w:rPr>
       </w:pPr>
     </w:p>
@@ -1117,7 +1351,7 @@
 </file>
 
 <file path=word/numbering.xml><?xml version="1.0" encoding="utf-8"?>
-<w:numbering xmlns:wpc="http://schemas.microsoft.com/office/word/2010/wordprocessingCanvas" xmlns:cx="http://schemas.microsoft.com/office/drawing/2014/chartex" xmlns:mc="http://schemas.openxmlformats.org/markup-compatibility/2006" xmlns:o="urn:schemas-microsoft-com:office:office" xmlns:r="http://schemas.openxmlformats.org/officeDocument/2006/relationships" xmlns:m="http://schemas.openxmlformats.org/officeDocument/2006/math" xmlns:v="urn:schemas-microsoft-com:vml" xmlns:wp14="http://schemas.microsoft.com/office/word/2010/wordprocessingDrawing" xmlns:wp="http://schemas.openxmlformats.org/drawingml/2006/wordprocessingDrawing" xmlns:w10="urn:schemas-microsoft-com:office:word" xmlns:w="http://schemas.openxmlformats.org/wordprocessingml/2006/main" xmlns:w14="http://schemas.microsoft.com/office/word/2010/wordml" xmlns:w15="http://schemas.microsoft.com/office/word/2012/wordml" xmlns:w16se="http://schemas.microsoft.com/office/word/2015/wordml/symex" xmlns:wpg="http://schemas.microsoft.com/office/word/2010/wordprocessingGroup" xmlns:wpi="http://schemas.microsoft.com/office/word/2010/wordprocessingInk" xmlns:wne="http://schemas.microsoft.com/office/word/2006/wordml" xmlns:wps="http://schemas.microsoft.com/office/word/2010/wordprocessingShape" mc:Ignorable="w14 w15 w16se wp14">
+<w:numbering xmlns:wpc="http://schemas.microsoft.com/office/word/2010/wordprocessingCanvas" xmlns:cx="http://schemas.microsoft.com/office/drawing/2014/chartex" xmlns:cx1="http://schemas.microsoft.com/office/drawing/2015/9/8/chartex" xmlns:cx2="http://schemas.microsoft.com/office/drawing/2015/10/21/chartex" xmlns:cx3="http://schemas.microsoft.com/office/drawing/2016/5/9/chartex" xmlns:cx4="http://schemas.microsoft.com/office/drawing/2016/5/10/chartex" xmlns:cx5="http://schemas.microsoft.com/office/drawing/2016/5/11/chartex" xmlns:cx6="http://schemas.microsoft.com/office/drawing/2016/5/12/chartex" xmlns:cx7="http://schemas.microsoft.com/office/drawing/2016/5/13/chartex" xmlns:cx8="http://schemas.microsoft.com/office/drawing/2016/5/14/chartex" xmlns:mc="http://schemas.openxmlformats.org/markup-compatibility/2006" xmlns:aink="http://schemas.microsoft.com/office/drawing/2016/ink" xmlns:am3d="http://schemas.microsoft.com/office/drawing/2017/model3d" xmlns:o="urn:schemas-microsoft-com:office:office" xmlns:r="http://schemas.openxmlformats.org/officeDocument/2006/relationships" xmlns:m="http://schemas.openxmlformats.org/officeDocument/2006/math" xmlns:v="urn:schemas-microsoft-com:vml" xmlns:wp14="http://schemas.microsoft.com/office/word/2010/wordprocessingDrawing" xmlns:wp="http://schemas.openxmlformats.org/drawingml/2006/wordprocessingDrawing" xmlns:w10="urn:schemas-microsoft-com:office:word" xmlns:w="http://schemas.openxmlformats.org/wordprocessingml/2006/main" xmlns:w14="http://schemas.microsoft.com/office/word/2010/wordml" xmlns:w15="http://schemas.microsoft.com/office/word/2012/wordml" xmlns:w16cex="http://schemas.microsoft.com/office/word/2018/wordml/cex" xmlns:w16cid="http://schemas.microsoft.com/office/word/2016/wordml/cid" xmlns:w16="http://schemas.microsoft.com/office/word/2018/wordml" xmlns:w16sdtdh="http://schemas.microsoft.com/office/word/2020/wordml/sdtdatahash" xmlns:w16se="http://schemas.microsoft.com/office/word/2015/wordml/symex" xmlns:wpg="http://schemas.microsoft.com/office/word/2010/wordprocessingGroup" xmlns:wpi="http://schemas.microsoft.com/office/word/2010/wordprocessingInk" xmlns:wne="http://schemas.microsoft.com/office/word/2006/wordml" xmlns:wps="http://schemas.microsoft.com/office/word/2010/wordprocessingShape" mc:Ignorable="w14 w15 w16se w16cid w16 w16cex w16sdtdh wp14">
   <w:abstractNum w:abstractNumId="0" w15:restartNumberingAfterBreak="0">
     <w:nsid w:val="3FC07C5F"/>
     <w:multiLevelType w:val="multilevel"/>
@@ -1300,7 +1534,7 @@
 </file>
 
 <file path=word/styles.xml><?xml version="1.0" encoding="utf-8"?>
-<w:styles xmlns:mc="http://schemas.openxmlformats.org/markup-compatibility/2006" xmlns:r="http://schemas.openxmlformats.org/officeDocument/2006/relationships" xmlns:w="http://schemas.openxmlformats.org/wordprocessingml/2006/main" xmlns:w14="http://schemas.microsoft.com/office/word/2010/wordml" xmlns:w15="http://schemas.microsoft.com/office/word/2012/wordml" xmlns:w16se="http://schemas.microsoft.com/office/word/2015/wordml/symex" mc:Ignorable="w14 w15 w16se">
+<w:styles xmlns:mc="http://schemas.openxmlformats.org/markup-compatibility/2006" xmlns:r="http://schemas.openxmlformats.org/officeDocument/2006/relationships" xmlns:w="http://schemas.openxmlformats.org/wordprocessingml/2006/main" xmlns:w14="http://schemas.microsoft.com/office/word/2010/wordml" xmlns:w15="http://schemas.microsoft.com/office/word/2012/wordml" xmlns:w16cex="http://schemas.microsoft.com/office/word/2018/wordml/cex" xmlns:w16cid="http://schemas.microsoft.com/office/word/2016/wordml/cid" xmlns:w16="http://schemas.microsoft.com/office/word/2018/wordml" xmlns:w16sdtdh="http://schemas.microsoft.com/office/word/2020/wordml/sdtdatahash" xmlns:w16se="http://schemas.microsoft.com/office/word/2015/wordml/symex" mc:Ignorable="w14 w15 w16se w16cid w16 w16cex w16sdtdh">
   <w:docDefaults>
     <w:rPrDefault>
       <w:rPr>
@@ -1317,7 +1551,7 @@
       </w:pPr>
     </w:pPrDefault>
   </w:docDefaults>
-  <w:latentStyles w:defLockedState="0" w:defUIPriority="99" w:defSemiHidden="0" w:defUnhideWhenUsed="0" w:defQFormat="0" w:count="371">
+  <w:latentStyles w:defLockedState="0" w:defUIPriority="99" w:defSemiHidden="0" w:defUnhideWhenUsed="0" w:defQFormat="0" w:count="376">
     <w:lsdException w:name="Normal" w:uiPriority="0" w:qFormat="1"/>
     <w:lsdException w:name="heading 1" w:uiPriority="9" w:qFormat="1"/>
     <w:lsdException w:name="heading 2" w:semiHidden="1" w:uiPriority="9" w:unhideWhenUsed="1" w:qFormat="1"/>
@@ -1423,7 +1657,6 @@
     <w:lsdException w:name="HTML Sample" w:semiHidden="1" w:unhideWhenUsed="1"/>
     <w:lsdException w:name="HTML Typewriter" w:semiHidden="1" w:unhideWhenUsed="1"/>
     <w:lsdException w:name="HTML Variable" w:semiHidden="1" w:unhideWhenUsed="1"/>
-    <w:lsdException w:name="Normal Table" w:semiHidden="1" w:unhideWhenUsed="1"/>
     <w:lsdException w:name="annotation subject" w:semiHidden="1" w:unhideWhenUsed="1"/>
     <w:lsdException w:name="No List" w:semiHidden="1" w:unhideWhenUsed="1"/>
     <w:lsdException w:name="Outline List 1" w:semiHidden="1" w:unhideWhenUsed="1"/>
@@ -1466,11 +1699,8 @@
     <w:lsdException w:name="Table Contemporary" w:semiHidden="1" w:unhideWhenUsed="1"/>
     <w:lsdException w:name="Table Elegant" w:semiHidden="1" w:unhideWhenUsed="1"/>
     <w:lsdException w:name="Table Professional" w:semiHidden="1" w:unhideWhenUsed="1"/>
-    <w:lsdException w:name="Table Subtle 1" w:semiHidden="1" w:unhideWhenUsed="1"/>
     <w:lsdException w:name="Table Subtle 2" w:semiHidden="1" w:unhideWhenUsed="1"/>
     <w:lsdException w:name="Table Web 1" w:semiHidden="1" w:unhideWhenUsed="1"/>
-    <w:lsdException w:name="Table Web 2" w:semiHidden="1" w:unhideWhenUsed="1"/>
-    <w:lsdException w:name="Table Web 3" w:semiHidden="1" w:unhideWhenUsed="1"/>
     <w:lsdException w:name="Balloon Text" w:semiHidden="1" w:unhideWhenUsed="1"/>
     <w:lsdException w:name="Table Grid" w:uiPriority="39"/>
     <w:lsdException w:name="Table Theme" w:semiHidden="1" w:unhideWhenUsed="1"/>
@@ -1689,6 +1919,11 @@
     <w:lsdException w:name="List Table 5 Dark Accent 6" w:uiPriority="50"/>
     <w:lsdException w:name="List Table 6 Colorful Accent 6" w:uiPriority="51"/>
     <w:lsdException w:name="List Table 7 Colorful Accent 6" w:uiPriority="52"/>
+    <w:lsdException w:name="Mention" w:semiHidden="1" w:unhideWhenUsed="1"/>
+    <w:lsdException w:name="Smart Hyperlink" w:semiHidden="1" w:unhideWhenUsed="1"/>
+    <w:lsdException w:name="Hashtag" w:semiHidden="1" w:unhideWhenUsed="1"/>
+    <w:lsdException w:name="Unresolved Mention" w:semiHidden="1" w:unhideWhenUsed="1"/>
+    <w:lsdException w:name="Smart Link" w:semiHidden="1" w:unhideWhenUsed="1"/>
   </w:latentStyles>
   <w:style w:type="paragraph" w:default="1" w:styleId="a">
     <w:name w:val="Normal"/>

</xml_diff>